<commit_message>
deleted double exp design
</commit_message>
<xml_diff>
--- a/writing/02-Experimental-Design.docx
+++ b/writing/02-Experimental-Design.docx
@@ -1,6 +1,6 @@
 
 <file path=word/document.xml><?xml version="1.0" encoding="utf-8"?>
-<w:document xmlns:o="urn:schemas-microsoft-com:office:office" xmlns:r="http://schemas.openxmlformats.org/officeDocument/2006/relationships" xmlns:v="urn:schemas-microsoft-com:vml" xmlns:w="http://schemas.openxmlformats.org/wordprocessingml/2006/main" xmlns:w10="urn:schemas-microsoft-com:office:word" xmlns:wp="http://schemas.openxmlformats.org/drawingml/2006/wordprocessingDrawing" xmlns:wps="http://schemas.microsoft.com/office/word/2010/wordprocessingShape" xmlns:wpg="http://schemas.microsoft.com/office/word/2010/wordprocessingGroup" xmlns:mc="http://schemas.openxmlformats.org/markup-compatibility/2006" xmlns:wp14="http://schemas.microsoft.com/office/word/2010/wordprocessingDrawing" xmlns:w14="http://schemas.microsoft.com/office/word/2010/wordml" mc:Ignorable="w14 wp14">
+<w:document xmlns:wpc="http://schemas.microsoft.com/office/word/2010/wordprocessingCanvas" xmlns:cx="http://schemas.microsoft.com/office/drawing/2014/chartex" xmlns:cx1="http://schemas.microsoft.com/office/drawing/2015/9/8/chartex" xmlns:cx2="http://schemas.microsoft.com/office/drawing/2015/10/21/chartex" xmlns:cx3="http://schemas.microsoft.com/office/drawing/2016/5/9/chartex" xmlns:cx4="http://schemas.microsoft.com/office/drawing/2016/5/10/chartex" xmlns:cx5="http://schemas.microsoft.com/office/drawing/2016/5/11/chartex" xmlns:cx6="http://schemas.microsoft.com/office/drawing/2016/5/12/chartex" xmlns:cx7="http://schemas.microsoft.com/office/drawing/2016/5/13/chartex" xmlns:cx8="http://schemas.microsoft.com/office/drawing/2016/5/14/chartex" xmlns:mc="http://schemas.openxmlformats.org/markup-compatibility/2006" xmlns:aink="http://schemas.microsoft.com/office/drawing/2016/ink" xmlns:am3d="http://schemas.microsoft.com/office/drawing/2017/model3d" xmlns:o="urn:schemas-microsoft-com:office:office" xmlns:r="http://schemas.openxmlformats.org/officeDocument/2006/relationships" xmlns:m="http://schemas.openxmlformats.org/officeDocument/2006/math" xmlns:v="urn:schemas-microsoft-com:vml" xmlns:wp14="http://schemas.microsoft.com/office/word/2010/wordprocessingDrawing" xmlns:wp="http://schemas.openxmlformats.org/drawingml/2006/wordprocessingDrawing" xmlns:w10="urn:schemas-microsoft-com:office:word" xmlns:w="http://schemas.openxmlformats.org/wordprocessingml/2006/main" xmlns:w14="http://schemas.microsoft.com/office/word/2010/wordml" xmlns:w15="http://schemas.microsoft.com/office/word/2012/wordml" xmlns:w16cex="http://schemas.microsoft.com/office/word/2018/wordml/cex" xmlns:w16cid="http://schemas.microsoft.com/office/word/2016/wordml/cid" xmlns:w16="http://schemas.microsoft.com/office/word/2018/wordml" xmlns:w16sdtdh="http://schemas.microsoft.com/office/word/2020/wordml/sdtdatahash" xmlns:w16se="http://schemas.microsoft.com/office/word/2015/wordml/symex" xmlns:wpg="http://schemas.microsoft.com/office/word/2010/wordprocessingGroup" xmlns:wpi="http://schemas.microsoft.com/office/word/2010/wordprocessingInk" xmlns:wne="http://schemas.microsoft.com/office/word/2006/wordml" xmlns:wps="http://schemas.microsoft.com/office/word/2010/wordprocessingShape" mc:Ignorable="w14 w15 w16se w16cid w16 w16cex w16sdtdh wp14">
   <w:body>
     <w:p>
       <w:pPr>
@@ -27,7 +27,6 @@
     </w:p>
     <w:p>
       <w:pPr>
-        <w:pStyle w:val="Normal"/>
         <w:jc w:val="both"/>
         <w:rPr>
           <w:color w:val="EA9999"/>
@@ -51,12 +50,23 @@
           <w:szCs w:val="24"/>
           <w:lang w:val="en-US"/>
         </w:rPr>
-        <w:t>AE und BE Kontrolle</w:t>
-      </w:r>
-    </w:p>
-    <w:p>
-      <w:pPr>
-        <w:pStyle w:val="Berschrift1"/>
+        <w:t xml:space="preserve">AE und BE </w:t>
+      </w:r>
+      <w:proofErr w:type="spellStart"/>
+      <w:r>
+        <w:rPr>
+          <w:color w:val="EA9999"/>
+          <w:sz w:val="24"/>
+          <w:szCs w:val="24"/>
+          <w:lang w:val="en-US"/>
+        </w:rPr>
+        <w:t>Kontrolle</w:t>
+      </w:r>
+      <w:proofErr w:type="spellEnd"/>
+    </w:p>
+    <w:p>
+      <w:pPr>
+        <w:pStyle w:val="berschrift1"/>
         <w:jc w:val="both"/>
         <w:rPr>
           <w:sz w:val="26"/>
@@ -79,47 +89,88 @@
     </w:p>
     <w:p>
       <w:pPr>
-        <w:pStyle w:val="Normal"/>
-        <w:jc w:val="both"/>
-        <w:rPr>
-          <w:lang w:val="en-US"/>
-        </w:rPr>
-      </w:pPr>
-      <w:r>
-        <w:rPr>
-          <w:lang w:val="en-US"/>
-        </w:rPr>
-        <w:t>Perception of randomness or in other words the human ability to perceive structured vs. unstructured events has been subject to quite some studies. Being able to identify structure and patterns as well as being able to generate random behavior is important for survival and is for example involved in classical conditioning.</w:t>
-      </w:r>
-    </w:p>
-    <w:p>
-      <w:pPr>
-        <w:pStyle w:val="Normal"/>
-        <w:jc w:val="both"/>
-        <w:rPr>
-          <w:lang w:val="en-US"/>
-        </w:rPr>
-      </w:pPr>
-      <w:r>
-        <w:rPr>
-          <w:lang w:val="en-US"/>
-        </w:rPr>
-        <w:t>Prior studies about the perception of randomness have shown that the human understanding of randomness can be flawed and biased. The gambler's fallacy for example describes the belief that an event is less likely to occur in the future if it has occurred more frequently in the past (or vice versa), although the probability of such events does not depend on what has happened in the past (Kahneman &amp; Tversky, 1972). Another misconception is the overalternation bias which states that for example in a random coin flip series generation task participants tend to alternate between heads and tails more often than in a truly random series.</w:t>
-      </w:r>
-    </w:p>
-    <w:p>
-      <w:pPr>
-        <w:pStyle w:val="Normal"/>
-        <w:jc w:val="both"/>
-        <w:rPr>
-          <w:lang w:val="en-US"/>
-        </w:rPr>
-      </w:pPr>
-      <w:r>
-        <w:rPr>
-          <w:lang w:val="en-US"/>
-        </w:rPr>
-        <w:t xml:space="preserve">While other studies use mostly judgment of random sequences and generation of random sequences tasks, we are going to replicate an experiment by Zhao et al from 2014. In this experiment we compare performance in a </w:t>
+        <w:jc w:val="both"/>
+        <w:rPr>
+          <w:lang w:val="en-US"/>
+        </w:rPr>
+      </w:pPr>
+      <w:r>
+        <w:rPr>
+          <w:lang w:val="en-US"/>
+        </w:rPr>
+        <w:t xml:space="preserve">Perception of randomness or in other words the human ability to perceive structured vs. unstructured events has been subject to quite some </w:t>
+      </w:r>
+      <w:r>
+        <w:rPr>
+          <w:lang w:val="en-US"/>
+        </w:rPr>
+        <w:t>studies. Being able to identify structure and patterns as well as being able to generate random behavior is important for survival and is for example involved in classical conditioning.</w:t>
+      </w:r>
+    </w:p>
+    <w:p>
+      <w:pPr>
+        <w:jc w:val="both"/>
+        <w:rPr>
+          <w:lang w:val="en-US"/>
+        </w:rPr>
+      </w:pPr>
+      <w:r>
+        <w:rPr>
+          <w:lang w:val="en-US"/>
+        </w:rPr>
+        <w:t>Prior studies about the perception of randomness have shown that the h</w:t>
+      </w:r>
+      <w:r>
+        <w:rPr>
+          <w:lang w:val="en-US"/>
+        </w:rPr>
+        <w:t>uman understanding of randomness can be flawed and biased. The gambler's fallacy for example describes the belief that an event is less likely to occur in the future if it has occurred more frequently in the past (or vice versa), although the probability o</w:t>
+      </w:r>
+      <w:r>
+        <w:rPr>
+          <w:lang w:val="en-US"/>
+        </w:rPr>
+        <w:t xml:space="preserve">f such events does not depend on what has happened in the past (Kahneman &amp; Tversky, 1972). Another misconception is the </w:t>
+      </w:r>
+      <w:proofErr w:type="spellStart"/>
+      <w:r>
+        <w:rPr>
+          <w:lang w:val="en-US"/>
+        </w:rPr>
+        <w:t>overalternation</w:t>
+      </w:r>
+      <w:proofErr w:type="spellEnd"/>
+      <w:r>
+        <w:rPr>
+          <w:lang w:val="en-US"/>
+        </w:rPr>
+        <w:t xml:space="preserve"> bias which states that for example in a random coin flip series generation task participants tend to alternate between h</w:t>
+      </w:r>
+      <w:r>
+        <w:rPr>
+          <w:lang w:val="en-US"/>
+        </w:rPr>
+        <w:t>eads and tails more often than in a truly random series.</w:t>
+      </w:r>
+    </w:p>
+    <w:p>
+      <w:pPr>
+        <w:jc w:val="both"/>
+        <w:rPr>
+          <w:lang w:val="en-US"/>
+        </w:rPr>
+      </w:pPr>
+      <w:r>
+        <w:rPr>
+          <w:lang w:val="en-US"/>
+        </w:rPr>
+        <w:t>While other studies use mostly judgment of random sequences and generation of random sequences tasks, we are going to replicate an experiment by Zhao et al from 2014. In this experiment we compare pe</w:t>
+      </w:r>
+      <w:r>
+        <w:rPr>
+          <w:lang w:val="en-US"/>
+        </w:rPr>
+        <w:t xml:space="preserve">rformance in a </w:t>
       </w:r>
       <w:r>
         <w:rPr>
@@ -150,7 +201,6 @@
     </w:p>
     <w:p>
       <w:pPr>
-        <w:pStyle w:val="Normal"/>
         <w:jc w:val="both"/>
         <w:rPr>
           <w:sz w:val="24"/>
@@ -158,19 +208,14 @@
           <w:lang w:val="en-US"/>
         </w:rPr>
       </w:pPr>
-      <w:r>
-        <w:rPr>
-          <w:sz w:val="24"/>
-          <w:szCs w:val="24"/>
-          <w:lang w:val="en-US"/>
-        </w:rPr>
-      </w:r>
-    </w:p>
-    <w:p>
-      <w:pPr>
-        <w:pStyle w:val="Berschrift1"/>
-        <w:jc w:val="both"/>
-        <w:rPr/>
+    </w:p>
+    <w:p>
+      <w:pPr>
+        <w:pStyle w:val="berschrift1"/>
+        <w:jc w:val="both"/>
+        <w:rPr>
+          <w:lang w:val="en-GB"/>
+        </w:rPr>
       </w:pPr>
       <w:bookmarkStart w:id="2" w:name="_n8efgykj6f5g"/>
       <w:bookmarkEnd w:id="2"/>
@@ -179,42 +224,75 @@
           <w:sz w:val="26"/>
           <w:szCs w:val="26"/>
           <w:u w:val="single"/>
+          <w:lang w:val="en-GB"/>
         </w:rPr>
         <w:t>Hypothesis</w:t>
       </w:r>
     </w:p>
     <w:p>
       <w:pPr>
-        <w:pStyle w:val="Normal"/>
-        <w:jc w:val="both"/>
-        <w:rPr>
-          <w:lang w:val="en-US"/>
-        </w:rPr>
-      </w:pPr>
-      <w:r>
-        <w:rPr>
-          <w:lang w:val="en-US"/>
-        </w:rPr>
-        <w:t>Having a correct and concrete conceptualization of randomness should lead to high accuracy in discriminating a border between randomly and non-randomly generated stimuli. Likewise this conceptualization should also lead to similar performance in a task asking for identification of a randomly generated stimulus (exact descriptions of the two tasks are provided below). So we apply the hypothesis used in the original paper:</w:t>
-      </w:r>
-    </w:p>
-    <w:p>
-      <w:pPr>
-        <w:pStyle w:val="Normal"/>
-        <w:jc w:val="both"/>
-        <w:rPr>
-          <w:lang w:val="en-US"/>
-        </w:rPr>
-      </w:pPr>
-      <w:r>
-        <w:rPr>
-          <w:lang w:val="en-US"/>
-        </w:rPr>
-      </w:r>
-    </w:p>
-    <w:p>
-      <w:pPr>
-        <w:pStyle w:val="Normal"/>
+        <w:jc w:val="both"/>
+        <w:rPr>
+          <w:lang w:val="en-US"/>
+        </w:rPr>
+      </w:pPr>
+      <w:r>
+        <w:rPr>
+          <w:lang w:val="en-US"/>
+        </w:rPr>
+        <w:t xml:space="preserve">Having a correct and concrete conceptualization of randomness should lead to high accuracy in discriminating a border between randomly </w:t>
+      </w:r>
+      <w:r>
+        <w:rPr>
+          <w:lang w:val="en-US"/>
+        </w:rPr>
+        <w:t xml:space="preserve">and non-randomly generated stimuli. </w:t>
+      </w:r>
+      <w:proofErr w:type="gramStart"/>
+      <w:r>
+        <w:rPr>
+          <w:lang w:val="en-US"/>
+        </w:rPr>
+        <w:t>Likewise</w:t>
+      </w:r>
+      <w:proofErr w:type="gramEnd"/>
+      <w:r>
+        <w:rPr>
+          <w:lang w:val="en-US"/>
+        </w:rPr>
+        <w:t xml:space="preserve"> this conceptualization should also lead to similar performance in a task asking for identification of a randomly generated stimulus (exact descriptions of the two tasks are provided below). </w:t>
+      </w:r>
+      <w:proofErr w:type="gramStart"/>
+      <w:r>
+        <w:rPr>
+          <w:lang w:val="en-US"/>
+        </w:rPr>
+        <w:t>So</w:t>
+      </w:r>
+      <w:proofErr w:type="gramEnd"/>
+      <w:r>
+        <w:rPr>
+          <w:lang w:val="en-US"/>
+        </w:rPr>
+        <w:t xml:space="preserve"> we apply the hypot</w:t>
+      </w:r>
+      <w:r>
+        <w:rPr>
+          <w:lang w:val="en-US"/>
+        </w:rPr>
+        <w:t>hesis used in the original paper:</w:t>
+      </w:r>
+    </w:p>
+    <w:p>
+      <w:pPr>
+        <w:jc w:val="both"/>
+        <w:rPr>
+          <w:lang w:val="en-US"/>
+        </w:rPr>
+      </w:pPr>
+    </w:p>
+    <w:p>
+      <w:pPr>
         <w:jc w:val="both"/>
         <w:rPr>
           <w:lang w:val="en-US"/>
@@ -225,7 +303,7 @@
           <w:i/>
           <w:lang w:val="en-US"/>
         </w:rPr>
-        <w:t xml:space="preserve">“ </w:t>
+        <w:t>“</w:t>
       </w:r>
       <w:r>
         <w:rPr>
@@ -243,21 +321,14 @@
     </w:p>
     <w:p>
       <w:pPr>
-        <w:pStyle w:val="Normal"/>
-        <w:jc w:val="both"/>
-        <w:rPr>
-          <w:lang w:val="en-US"/>
-        </w:rPr>
-      </w:pPr>
-      <w:r>
-        <w:rPr>
-          <w:lang w:val="en-US"/>
-        </w:rPr>
-      </w:r>
-    </w:p>
-    <w:p>
-      <w:pPr>
-        <w:pStyle w:val="Normal"/>
+        <w:jc w:val="both"/>
+        <w:rPr>
+          <w:lang w:val="en-US"/>
+        </w:rPr>
+      </w:pPr>
+    </w:p>
+    <w:p>
+      <w:pPr>
         <w:jc w:val="both"/>
         <w:rPr>
           <w:lang w:val="en-US"/>
@@ -272,11 +343,12 @@
     </w:p>
     <w:p>
       <w:pPr>
-        <w:pStyle w:val="Berschrift1"/>
+        <w:pStyle w:val="berschrift1"/>
         <w:jc w:val="both"/>
         <w:rPr>
           <w:sz w:val="24"/>
           <w:szCs w:val="24"/>
+          <w:lang w:val="en-GB"/>
         </w:rPr>
       </w:pPr>
       <w:bookmarkStart w:id="3" w:name="_kaemumdkamdb"/>
@@ -286,13 +358,14 @@
           <w:sz w:val="26"/>
           <w:szCs w:val="26"/>
           <w:u w:val="single"/>
+          <w:lang w:val="en-GB"/>
         </w:rPr>
         <w:t>Design</w:t>
       </w:r>
     </w:p>
     <w:p>
       <w:pPr>
-        <w:pStyle w:val="Berschrift2"/>
+        <w:pStyle w:val="berschrift2"/>
         <w:jc w:val="both"/>
         <w:rPr>
           <w:sz w:val="24"/>
@@ -313,7 +386,6 @@
     </w:p>
     <w:p>
       <w:pPr>
-        <w:pStyle w:val="Normal"/>
         <w:jc w:val="both"/>
         <w:rPr>
           <w:lang w:val="en-US"/>
@@ -325,77 +397,69 @@
         </w:rPr>
         <w:t xml:space="preserve">Each stimulus consists of a </w:t>
       </w:r>
-      <w:r>
-        <w:rPr/>
-      </w:r>
-      <m:oMath xmlns:m="http://schemas.openxmlformats.org/officeDocument/2006/math">
+      <m:oMath>
+        <m:r>
+          <w:rPr>
+            <w:rFonts w:ascii="Cambria Math" w:hAnsi="Cambria Math"/>
+            <w:lang w:val="en-GB"/>
+          </w:rPr>
+          <m:t>60×60</m:t>
+        </m:r>
+      </m:oMath>
+      <w:r>
+        <w:rPr>
+          <w:lang w:val="en-US"/>
+        </w:rPr>
+        <w:t xml:space="preserve"> matrix. The matrix is either separated horizontally or vertically in half, for each stimulus determined at random. Each cell of the matrix can either have one of two colors. In the original paper these two colors were gree</w:t>
+      </w:r>
+      <w:r>
+        <w:rPr>
+          <w:lang w:val="en-US"/>
+        </w:rPr>
+        <w:t xml:space="preserve">n and blue, we changed it to visually impaired friendly blue and orange. </w:t>
+      </w:r>
+    </w:p>
+    <w:p>
+      <w:pPr>
+        <w:jc w:val="both"/>
+        <w:rPr>
+          <w:lang w:val="en-US"/>
+        </w:rPr>
+      </w:pPr>
+      <w:r>
+        <w:rPr>
+          <w:lang w:val="en-US"/>
+        </w:rPr>
+        <w:t>While one half of the matrix is generated at random, the other half is generated using a stochastic algorithm. In this algorithm which is called “</w:t>
+      </w:r>
+      <m:oMath>
         <m:r>
           <w:rPr>
             <w:rFonts w:ascii="Cambria Math" w:hAnsi="Cambria Math"/>
           </w:rPr>
-          <m:t xml:space="preserve">60</m:t>
+          <m:t>switc</m:t>
         </m:r>
         <m:r>
           <w:rPr>
             <w:rFonts w:ascii="Cambria Math" w:hAnsi="Cambria Math"/>
+            <w:lang w:val="en-GB"/>
           </w:rPr>
-          <m:t xml:space="preserve">×</m:t>
-        </m:r>
-        <m:r>
-          <w:rPr>
-            <w:rFonts w:ascii="Cambria Math" w:hAnsi="Cambria Math"/>
-          </w:rPr>
-          <m:t xml:space="preserve">60</m:t>
-        </m:r>
-      </m:oMath>
-      <w:r>
-        <w:rPr>
-          <w:lang w:val="en-US"/>
-        </w:rPr>
-        <w:t xml:space="preserve"> matrix. The matrix is either separated horizontally or vertically in half, for each stimulus determined at random. Each cell of the matrix can either have one of two colors. In the original paper these two colors were green and blue, we changed it to visually impaired friendly blue and orange. </w:t>
-      </w:r>
-    </w:p>
-    <w:p>
-      <w:pPr>
-        <w:pStyle w:val="Normal"/>
-        <w:jc w:val="both"/>
-        <w:rPr>
-          <w:lang w:val="en-US"/>
-        </w:rPr>
-      </w:pPr>
-      <w:r>
-        <w:rPr>
-          <w:lang w:val="en-US"/>
-        </w:rPr>
-        <w:t>While one half of the matrix is generated at random, the other half is generated using a stochastic algorithm. In this algorithm which is called “</w:t>
-      </w:r>
-      <w:r>
-        <w:rPr/>
-      </w:r>
-      <m:oMath xmlns:m="http://schemas.openxmlformats.org/officeDocument/2006/math">
-        <m:r>
-          <w:rPr>
-            <w:rFonts w:ascii="Cambria Math" w:hAnsi="Cambria Math"/>
-          </w:rPr>
-          <m:t xml:space="preserve">switc</m:t>
-        </m:r>
-        <m:r>
-          <w:rPr>
-            <w:rFonts w:ascii="Cambria Math" w:hAnsi="Cambria Math"/>
-          </w:rPr>
-          <m:t xml:space="preserve">h</m:t>
+          <m:t>h</m:t>
         </m:r>
         <m:d>
           <m:dPr>
-            <m:begChr m:val="("/>
-            <m:endChr m:val=")"/>
+            <m:ctrlPr>
+              <w:rPr>
+                <w:rFonts w:ascii="Cambria Math" w:hAnsi="Cambria Math"/>
+              </w:rPr>
+            </m:ctrlPr>
           </m:dPr>
           <m:e>
             <m:r>
               <w:rPr>
                 <w:rFonts w:ascii="Cambria Math" w:hAnsi="Cambria Math"/>
               </w:rPr>
-              <m:t xml:space="preserve">x</m:t>
+              <m:t>x</m:t>
             </m:r>
           </m:e>
         </m:d>
@@ -406,33 +470,342 @@
         </w:rPr>
         <w:t xml:space="preserve">”, </w:t>
       </w:r>
-      <w:r>
-        <w:rPr/>
-      </w:r>
-      <m:oMath xmlns:m="http://schemas.openxmlformats.org/officeDocument/2006/math">
+      <m:oMath>
         <m:r>
           <w:rPr>
             <w:rFonts w:ascii="Cambria Math" w:hAnsi="Cambria Math"/>
           </w:rPr>
-          <m:t xml:space="preserve">x</m:t>
-        </m:r>
-        <m:r>
-          <w:rPr>
-            <w:rFonts w:ascii="Cambria Math" w:hAnsi="Cambria Math"/>
-          </w:rPr>
-          <m:t xml:space="preserve">ϵ</m:t>
+          <m:t>xϵ</m:t>
         </m:r>
         <m:d>
           <m:dPr>
             <m:begChr m:val="["/>
             <m:endChr m:val="]"/>
+            <m:ctrlPr>
+              <w:rPr>
+                <w:rFonts w:ascii="Cambria Math" w:hAnsi="Cambria Math"/>
+              </w:rPr>
+            </m:ctrlPr>
+          </m:dPr>
+          <m:e>
+            <m:r>
+              <w:rPr>
+                <w:rFonts w:ascii="Cambria Math" w:hAnsi="Cambria Math"/>
+                <w:lang w:val="en-GB"/>
+              </w:rPr>
+              <m:t>0,1</m:t>
+            </m:r>
+          </m:e>
+        </m:d>
+      </m:oMath>
+      <w:r>
+        <w:rPr>
+          <w:lang w:val="en-US"/>
+        </w:rPr>
+        <w:t xml:space="preserve"> is the switc</w:t>
+      </w:r>
+      <w:r>
+        <w:rPr>
+          <w:lang w:val="en-US"/>
+        </w:rPr>
+        <w:t xml:space="preserve">h rate </w:t>
+      </w:r>
+      <w:r>
+        <w:rPr>
+          <w:lang w:val="en-US"/>
+        </w:rPr>
+        <w:lastRenderedPageBreak/>
+        <w:t xml:space="preserve">which determines the probability that the </w:t>
+      </w:r>
+      <m:oMath>
+        <m:r>
+          <w:rPr>
+            <w:rFonts w:ascii="Cambria Math" w:hAnsi="Cambria Math"/>
+          </w:rPr>
+          <m:t>n</m:t>
+        </m:r>
+        <m:r>
+          <w:rPr>
+            <w:rFonts w:ascii="Cambria Math" w:hAnsi="Cambria Math"/>
+            <w:lang w:val="en-GB"/>
+          </w:rPr>
+          <m:t>+1</m:t>
+        </m:r>
+      </m:oMath>
+      <w:r>
+        <w:rPr>
+          <w:vertAlign w:val="superscript"/>
+          <w:lang w:val="en-US"/>
+        </w:rPr>
+        <w:t xml:space="preserve">th </w:t>
+      </w:r>
+      <w:r>
+        <w:rPr>
+          <w:lang w:val="en-US"/>
+        </w:rPr>
+        <w:t xml:space="preserve">cell is set to the opposite value of the </w:t>
+      </w:r>
+      <m:oMath>
+        <m:r>
+          <w:rPr>
+            <w:rFonts w:ascii="Cambria Math" w:hAnsi="Cambria Math"/>
+          </w:rPr>
+          <m:t>n</m:t>
+        </m:r>
+      </m:oMath>
+      <w:r>
+        <w:rPr>
+          <w:vertAlign w:val="superscript"/>
+          <w:lang w:val="en-US"/>
+        </w:rPr>
+        <w:t>th</w:t>
+      </w:r>
+      <w:r>
+        <w:rPr>
+          <w:lang w:val="en-US"/>
+        </w:rPr>
+        <w:t xml:space="preserve"> cell. In all cases, the color of the first cell is chosen randomly. For a switch rate of </w:t>
+      </w:r>
+      <m:oMath>
+        <m:r>
+          <w:rPr>
+            <w:rFonts w:ascii="Cambria Math" w:hAnsi="Cambria Math"/>
+          </w:rPr>
+          <m:t>x</m:t>
+        </m:r>
+        <m:r>
+          <w:rPr>
+            <w:rFonts w:ascii="Cambria Math" w:hAnsi="Cambria Math"/>
+            <w:lang w:val="en-GB"/>
+          </w:rPr>
+          <m:t>=1</m:t>
+        </m:r>
+      </m:oMath>
+      <w:r>
+        <w:rPr>
+          <w:lang w:val="en-US"/>
+        </w:rPr>
+        <w:t xml:space="preserve">the cells perfectly alternate in color, for a switch rate of </w:t>
+      </w:r>
+      <m:oMath>
+        <m:r>
+          <w:rPr>
+            <w:rFonts w:ascii="Cambria Math" w:hAnsi="Cambria Math"/>
+          </w:rPr>
+          <m:t>x</m:t>
+        </m:r>
+        <m:r>
+          <w:rPr>
+            <w:rFonts w:ascii="Cambria Math" w:hAnsi="Cambria Math"/>
+            <w:lang w:val="en-GB"/>
+          </w:rPr>
+          <m:t>=0</m:t>
+        </m:r>
+      </m:oMath>
+      <w:r>
+        <w:rPr>
+          <w:lang w:val="en-US"/>
+        </w:rPr>
+        <w:t xml:space="preserve">the cells all have the same color. In both cases the outcome is determined by the first cell. A switch rate of </w:t>
+      </w:r>
+      <m:oMath>
+        <m:r>
+          <w:rPr>
+            <w:rFonts w:ascii="Cambria Math" w:hAnsi="Cambria Math"/>
+          </w:rPr>
+          <m:t>x</m:t>
+        </m:r>
+        <m:r>
+          <w:rPr>
+            <w:rFonts w:ascii="Cambria Math" w:hAnsi="Cambria Math"/>
+            <w:lang w:val="en-GB"/>
+          </w:rPr>
+          <m:t>=0.5</m:t>
+        </m:r>
+      </m:oMath>
+      <w:r>
+        <w:rPr>
+          <w:lang w:val="en-US"/>
+        </w:rPr>
+        <w:t xml:space="preserve"> behaves like a fair coin and assigns one of the two colors at random to a cell. A switch rate of </w:t>
+      </w:r>
+      <m:oMath>
+        <m:r>
+          <w:rPr>
+            <w:rFonts w:ascii="Cambria Math" w:hAnsi="Cambria Math"/>
+          </w:rPr>
+          <m:t>x</m:t>
+        </m:r>
+        <m:r>
+          <w:rPr>
+            <w:rFonts w:ascii="Cambria Math" w:hAnsi="Cambria Math"/>
+            <w:lang w:val="en-GB"/>
+          </w:rPr>
+          <m:t>&lt;0.5</m:t>
+        </m:r>
+      </m:oMath>
+      <w:r>
+        <w:rPr>
+          <w:lang w:val="en-US"/>
+        </w:rPr>
+        <w:t xml:space="preserve">or </w:t>
+      </w:r>
+      <m:oMath>
+        <m:r>
+          <w:rPr>
+            <w:rFonts w:ascii="Cambria Math" w:hAnsi="Cambria Math"/>
+          </w:rPr>
+          <m:t>x</m:t>
+        </m:r>
+        <m:r>
+          <w:rPr>
+            <w:rFonts w:ascii="Cambria Math" w:hAnsi="Cambria Math"/>
+            <w:lang w:val="en-GB"/>
+          </w:rPr>
+          <m:t>&gt;0.5</m:t>
+        </m:r>
+      </m:oMath>
+      <w:r>
+        <w:rPr>
+          <w:lang w:val="en-US"/>
+        </w:rPr>
+        <w:t xml:space="preserve">has longer or shorter </w:t>
+      </w:r>
+      <w:r>
+        <w:rPr>
+          <w:lang w:val="en-US"/>
+        </w:rPr>
+        <w:t>runs than expected from a random source, respectively.</w:t>
+      </w:r>
+    </w:p>
+    <w:p>
+      <w:pPr>
+        <w:jc w:val="both"/>
+        <w:rPr>
+          <w:lang w:val="en-US"/>
+        </w:rPr>
+      </w:pPr>
+      <w:r>
+        <w:rPr>
+          <w:lang w:val="en-US"/>
+        </w:rPr>
+        <w:t>In both conditions the switch rate of the non-random half is between 0 and 1 in steps of 0.02, consequently leading to 51 levels. Each level is repeated 10 times, so that we end up with 510 trials. The</w:t>
+      </w:r>
+      <w:r>
+        <w:rPr>
+          <w:lang w:val="en-US"/>
+        </w:rPr>
+        <w:t xml:space="preserve"> difference in stimulus between the two experimental conditions </w:t>
+      </w:r>
+      <w:r>
+        <w:rPr>
+          <w:i/>
+          <w:lang w:val="en-US"/>
+        </w:rPr>
+        <w:t xml:space="preserve">discrimination </w:t>
+      </w:r>
+      <w:r>
+        <w:rPr>
+          <w:lang w:val="en-US"/>
+        </w:rPr>
+        <w:t xml:space="preserve">and </w:t>
+      </w:r>
+      <w:r>
+        <w:rPr>
+          <w:i/>
+          <w:lang w:val="en-US"/>
+        </w:rPr>
+        <w:t>identification</w:t>
+      </w:r>
+      <w:r>
+        <w:rPr>
+          <w:lang w:val="en-US"/>
+        </w:rPr>
+        <w:t xml:space="preserve"> is that for the </w:t>
+      </w:r>
+      <w:r>
+        <w:rPr>
+          <w:i/>
+          <w:lang w:val="en-US"/>
+        </w:rPr>
+        <w:t xml:space="preserve">identification </w:t>
+      </w:r>
+      <w:r>
+        <w:rPr>
+          <w:lang w:val="en-US"/>
+        </w:rPr>
+        <w:t xml:space="preserve">task there is a 50-pixel gap horizontally or vertically oriented showing the separation of the two halves. </w:t>
+      </w:r>
+    </w:p>
+    <w:p>
+      <w:pPr>
+        <w:jc w:val="both"/>
+        <w:rPr>
+          <w:lang w:val="en-US"/>
+        </w:rPr>
+      </w:pPr>
+    </w:p>
+    <w:p>
+      <w:pPr>
+        <w:jc w:val="both"/>
+        <w:rPr>
+          <w:lang w:val="en-US"/>
+        </w:rPr>
+      </w:pPr>
+      <w:r>
+        <w:rPr>
+          <w:lang w:val="en-US"/>
+        </w:rPr>
+        <w:t>The whole experime</w:t>
+      </w:r>
+      <w:r>
+        <w:rPr>
+          <w:lang w:val="en-US"/>
+        </w:rPr>
+        <w:t xml:space="preserve">nt was implemented in _magpie, a minimal architecture for the portable generation of interactive experiments. _magpie is written in CSS, </w:t>
+      </w:r>
+      <w:proofErr w:type="spellStart"/>
+      <w:r>
+        <w:rPr>
+          <w:lang w:val="en-US"/>
+        </w:rPr>
+        <w:t>Javascript</w:t>
+      </w:r>
+      <w:proofErr w:type="spellEnd"/>
+      <w:r>
+        <w:rPr>
+          <w:lang w:val="en-US"/>
+        </w:rPr>
+        <w:t xml:space="preserve"> and HTML (https://magpie-ea.github.io/magpie-site/). The “</w:t>
+      </w:r>
+      <m:oMath>
+        <m:r>
+          <w:rPr>
+            <w:rFonts w:ascii="Cambria Math" w:hAnsi="Cambria Math"/>
+          </w:rPr>
+          <m:t>switc</m:t>
+        </m:r>
+        <m:r>
+          <w:rPr>
+            <w:rFonts w:ascii="Cambria Math" w:hAnsi="Cambria Math"/>
+            <w:lang w:val="en-GB"/>
+          </w:rPr>
+          <m:t>h</m:t>
+        </m:r>
+        <m:d>
+          <m:dPr>
+            <m:ctrlPr>
+              <w:rPr>
+                <w:rFonts w:ascii="Cambria Math" w:hAnsi="Cambria Math"/>
+              </w:rPr>
+            </m:ctrlPr>
           </m:dPr>
           <m:e>
             <m:r>
               <w:rPr>
                 <w:rFonts w:ascii="Cambria Math" w:hAnsi="Cambria Math"/>
               </w:rPr>
-              <m:t xml:space="preserve">0,1</m:t>
+              <m:t>x</m:t>
             </m:r>
           </m:e>
         </m:d>
@@ -441,323 +814,78 @@
         <w:rPr>
           <w:lang w:val="en-US"/>
         </w:rPr>
-        <w:t xml:space="preserve"> is the switch rate which determines the probability that the </w:t>
-      </w:r>
-      <w:r>
-        <w:rPr/>
-      </w:r>
-      <m:oMath xmlns:m="http://schemas.openxmlformats.org/officeDocument/2006/math">
+        <w:t>” algorithm described above is implem</w:t>
+      </w:r>
+      <w:proofErr w:type="spellStart"/>
+      <w:r>
+        <w:rPr>
+          <w:lang w:val="en-US"/>
+        </w:rPr>
+        <w:t>ented</w:t>
+      </w:r>
+      <w:proofErr w:type="spellEnd"/>
+      <w:r>
+        <w:rPr>
+          <w:lang w:val="en-US"/>
+        </w:rPr>
+        <w:t xml:space="preserve"> using the </w:t>
+      </w:r>
+      <w:proofErr w:type="spellStart"/>
+      <w:r>
+        <w:rPr>
+          <w:lang w:val="en-US"/>
+        </w:rPr>
+        <w:t>Javascript</w:t>
+      </w:r>
+      <w:proofErr w:type="spellEnd"/>
+      <w:r>
+        <w:rPr>
+          <w:lang w:val="en-US"/>
+        </w:rPr>
+        <w:t xml:space="preserve"> function </w:t>
+      </w:r>
+      <w:proofErr w:type="spellStart"/>
+      <w:r>
+        <w:rPr>
+          <w:lang w:val="en-US"/>
+        </w:rPr>
+        <w:t>Math.random</w:t>
+      </w:r>
+      <w:proofErr w:type="spellEnd"/>
+      <w:r>
+        <w:rPr>
+          <w:lang w:val="en-US"/>
+        </w:rPr>
+        <w:t>(), a function that generates a random floating number between 0 and 1 (1 exclusive). The sequence generated by the “</w:t>
+      </w:r>
+      <m:oMath>
         <m:r>
           <w:rPr>
             <w:rFonts w:ascii="Cambria Math" w:hAnsi="Cambria Math"/>
           </w:rPr>
-          <m:t xml:space="preserve">n</m:t>
+          <m:t>switc</m:t>
         </m:r>
         <m:r>
           <w:rPr>
             <w:rFonts w:ascii="Cambria Math" w:hAnsi="Cambria Math"/>
+            <w:lang w:val="en-GB"/>
           </w:rPr>
-          <m:t xml:space="preserve">+</m:t>
-        </m:r>
-        <m:r>
-          <w:rPr>
-            <w:rFonts w:ascii="Cambria Math" w:hAnsi="Cambria Math"/>
-          </w:rPr>
-          <m:t xml:space="preserve">1</m:t>
-        </m:r>
-      </m:oMath>
-      <w:r>
-        <w:rPr>
-          <w:vertAlign w:val="superscript"/>
-          <w:lang w:val="en-US"/>
-        </w:rPr>
-        <w:t xml:space="preserve">th </w:t>
-      </w:r>
-      <w:r>
-        <w:rPr>
-          <w:lang w:val="en-US"/>
-        </w:rPr>
-        <w:t xml:space="preserve">cell is set to the opposite value of the </w:t>
-      </w:r>
-      <w:r>
-        <w:rPr/>
-      </w:r>
-      <m:oMath xmlns:m="http://schemas.openxmlformats.org/officeDocument/2006/math">
-        <m:r>
-          <w:rPr>
-            <w:rFonts w:ascii="Cambria Math" w:hAnsi="Cambria Math"/>
-          </w:rPr>
-          <m:t xml:space="preserve">n</m:t>
-        </m:r>
-      </m:oMath>
-      <w:r>
-        <w:rPr>
-          <w:vertAlign w:val="superscript"/>
-          <w:lang w:val="en-US"/>
-        </w:rPr>
-        <w:t>th</w:t>
-      </w:r>
-      <w:r>
-        <w:rPr>
-          <w:lang w:val="en-US"/>
-        </w:rPr>
-        <w:t xml:space="preserve"> cell. In all cases, the color of the first cell is chosen randomly. For a switch rate of </w:t>
-      </w:r>
-      <w:r>
-        <w:rPr/>
-      </w:r>
-      <m:oMath xmlns:m="http://schemas.openxmlformats.org/officeDocument/2006/math">
-        <m:r>
-          <w:rPr>
-            <w:rFonts w:ascii="Cambria Math" w:hAnsi="Cambria Math"/>
-          </w:rPr>
-          <m:t xml:space="preserve">x</m:t>
-        </m:r>
-        <m:r>
-          <w:rPr>
-            <w:rFonts w:ascii="Cambria Math" w:hAnsi="Cambria Math"/>
-          </w:rPr>
-          <m:t xml:space="preserve">=</m:t>
-        </m:r>
-        <m:r>
-          <w:rPr>
-            <w:rFonts w:ascii="Cambria Math" w:hAnsi="Cambria Math"/>
-          </w:rPr>
-          <m:t xml:space="preserve">1</m:t>
-        </m:r>
-      </m:oMath>
-      <w:r>
-        <w:rPr>
-          <w:lang w:val="en-US"/>
-        </w:rPr>
-        <w:t xml:space="preserve">the cells perfectly alternate in color, for a switch rate of </w:t>
-      </w:r>
-      <w:r>
-        <w:rPr/>
-      </w:r>
-      <m:oMath xmlns:m="http://schemas.openxmlformats.org/officeDocument/2006/math">
-        <m:r>
-          <w:rPr>
-            <w:rFonts w:ascii="Cambria Math" w:hAnsi="Cambria Math"/>
-          </w:rPr>
-          <m:t xml:space="preserve">x</m:t>
-        </m:r>
-        <m:r>
-          <w:rPr>
-            <w:rFonts w:ascii="Cambria Math" w:hAnsi="Cambria Math"/>
-          </w:rPr>
-          <m:t xml:space="preserve">=</m:t>
-        </m:r>
-        <m:r>
-          <w:rPr>
-            <w:rFonts w:ascii="Cambria Math" w:hAnsi="Cambria Math"/>
-          </w:rPr>
-          <m:t xml:space="preserve">0</m:t>
-        </m:r>
-      </m:oMath>
-      <w:r>
-        <w:rPr>
-          <w:lang w:val="en-US"/>
-        </w:rPr>
-        <w:t xml:space="preserve">the cells all have the same color. In both cases the outcome is determined by the first cell. A switch rate of </w:t>
-      </w:r>
-      <w:r>
-        <w:rPr/>
-      </w:r>
-      <m:oMath xmlns:m="http://schemas.openxmlformats.org/officeDocument/2006/math">
-        <m:r>
-          <w:rPr>
-            <w:rFonts w:ascii="Cambria Math" w:hAnsi="Cambria Math"/>
-          </w:rPr>
-          <m:t xml:space="preserve">x</m:t>
-        </m:r>
-        <m:r>
-          <w:rPr>
-            <w:rFonts w:ascii="Cambria Math" w:hAnsi="Cambria Math"/>
-          </w:rPr>
-          <m:t xml:space="preserve">=</m:t>
-        </m:r>
-        <m:r>
-          <w:rPr>
-            <w:rFonts w:ascii="Cambria Math" w:hAnsi="Cambria Math"/>
-          </w:rPr>
-          <m:t xml:space="preserve">0.5</m:t>
-        </m:r>
-      </m:oMath>
-      <w:r>
-        <w:rPr>
-          <w:lang w:val="en-US"/>
-        </w:rPr>
-        <w:t xml:space="preserve"> behaves like a fair coin and assigns one of the two colors at random to a cell. A switch rate of </w:t>
-      </w:r>
-      <w:r>
-        <w:rPr/>
-      </w:r>
-      <m:oMath xmlns:m="http://schemas.openxmlformats.org/officeDocument/2006/math">
-        <m:r>
-          <w:rPr>
-            <w:rFonts w:ascii="Cambria Math" w:hAnsi="Cambria Math"/>
-          </w:rPr>
-          <m:t xml:space="preserve">x</m:t>
-        </m:r>
-        <m:r>
-          <w:rPr>
-            <w:rFonts w:ascii="Cambria Math" w:hAnsi="Cambria Math"/>
-          </w:rPr>
-          <m:t xml:space="preserve">&lt;</m:t>
-        </m:r>
-        <m:r>
-          <w:rPr>
-            <w:rFonts w:ascii="Cambria Math" w:hAnsi="Cambria Math"/>
-          </w:rPr>
-          <m:t xml:space="preserve">0.5</m:t>
-        </m:r>
-      </m:oMath>
-      <w:r>
-        <w:rPr>
-          <w:lang w:val="en-US"/>
-        </w:rPr>
-        <w:t xml:space="preserve">or </w:t>
-      </w:r>
-      <w:r>
-        <w:rPr/>
-      </w:r>
-      <m:oMath xmlns:m="http://schemas.openxmlformats.org/officeDocument/2006/math">
-        <m:r>
-          <w:rPr>
-            <w:rFonts w:ascii="Cambria Math" w:hAnsi="Cambria Math"/>
-          </w:rPr>
-          <m:t xml:space="preserve">x</m:t>
-        </m:r>
-        <m:r>
-          <w:rPr>
-            <w:rFonts w:ascii="Cambria Math" w:hAnsi="Cambria Math"/>
-          </w:rPr>
-          <m:t xml:space="preserve">&gt;</m:t>
-        </m:r>
-        <m:r>
-          <w:rPr>
-            <w:rFonts w:ascii="Cambria Math" w:hAnsi="Cambria Math"/>
-          </w:rPr>
-          <m:t xml:space="preserve">0.5</m:t>
-        </m:r>
-      </m:oMath>
-      <w:r>
-        <w:rPr>
-          <w:lang w:val="en-US"/>
-        </w:rPr>
-        <w:t>has longer or shorter runs than expected from a random source, respectively.</w:t>
-      </w:r>
-    </w:p>
-    <w:p>
-      <w:pPr>
-        <w:pStyle w:val="Normal"/>
-        <w:jc w:val="both"/>
-        <w:rPr>
-          <w:lang w:val="en-US"/>
-        </w:rPr>
-      </w:pPr>
-      <w:r>
-        <w:rPr>
-          <w:lang w:val="en-US"/>
-        </w:rPr>
-        <w:t xml:space="preserve">In both conditions the switch rate of the non-random half is between 0 and 1 in steps of 0.02, consequently leading to 51 levels. Each level is repeated 10 times, so that we end up with 510 trials. The difference in stimulus between the two experimental conditions </w:t>
-      </w:r>
-      <w:r>
-        <w:rPr>
-          <w:i/>
-          <w:lang w:val="en-US"/>
-        </w:rPr>
-        <w:t xml:space="preserve">discrimination </w:t>
-      </w:r>
-      <w:r>
-        <w:rPr>
-          <w:lang w:val="en-US"/>
-        </w:rPr>
-        <w:t xml:space="preserve">and </w:t>
-      </w:r>
-      <w:r>
-        <w:rPr>
-          <w:i/>
-          <w:lang w:val="en-US"/>
-        </w:rPr>
-        <w:t>identification</w:t>
-      </w:r>
-      <w:r>
-        <w:rPr>
-          <w:lang w:val="en-US"/>
-        </w:rPr>
-        <w:t xml:space="preserve"> is that for the </w:t>
-      </w:r>
-      <w:r>
-        <w:rPr>
-          <w:i/>
-          <w:lang w:val="en-US"/>
-        </w:rPr>
-        <w:t xml:space="preserve">identification </w:t>
-      </w:r>
-      <w:r>
-        <w:rPr>
-          <w:lang w:val="en-US"/>
-        </w:rPr>
-        <w:t xml:space="preserve">task there is a 50-pixel gap horizontally or vertically oriented showing the separation of the two halves. </w:t>
-      </w:r>
-    </w:p>
-    <w:p>
-      <w:pPr>
-        <w:pStyle w:val="Normal"/>
-        <w:jc w:val="both"/>
-        <w:rPr>
-          <w:lang w:val="en-US"/>
-        </w:rPr>
-      </w:pPr>
-      <w:r>
-        <w:rPr>
-          <w:lang w:val="en-US"/>
-        </w:rPr>
-      </w:r>
-    </w:p>
-    <w:p>
-      <w:pPr>
-        <w:pStyle w:val="Normal"/>
-        <w:jc w:val="both"/>
-        <w:rPr>
-          <w:lang w:val="en-US"/>
-        </w:rPr>
-      </w:pPr>
-      <w:r>
-        <w:rPr>
-          <w:lang w:val="en-US"/>
-        </w:rPr>
-        <w:t>The whole experiment was implemented in _magpie, a minimal architecture for the portable generation of interactive experiments. _magpie is written in CSS, Javascript and HTML (https://magpie-ea.github.io/magpie-site/). The “</w:t>
-      </w:r>
-      <w:r>
-        <w:rPr/>
-      </w:r>
-      <m:oMath xmlns:m="http://schemas.openxmlformats.org/officeDocument/2006/math">
-        <m:r>
-          <w:rPr>
-            <w:rFonts w:ascii="Cambria Math" w:hAnsi="Cambria Math"/>
-          </w:rPr>
-          <m:t xml:space="preserve">switc</m:t>
-        </m:r>
-        <m:r>
-          <w:rPr>
-            <w:rFonts w:ascii="Cambria Math" w:hAnsi="Cambria Math"/>
-          </w:rPr>
-          <m:t xml:space="preserve">h</m:t>
+          <m:t>h</m:t>
         </m:r>
         <m:d>
           <m:dPr>
-            <m:begChr m:val="("/>
-            <m:endChr m:val=")"/>
+            <m:ctrlPr>
+              <w:rPr>
+                <w:rFonts w:ascii="Cambria Math" w:hAnsi="Cambria Math"/>
+              </w:rPr>
+            </m:ctrlPr>
           </m:dPr>
           <m:e>
             <m:r>
               <w:rPr>
                 <w:rFonts w:ascii="Cambria Math" w:hAnsi="Cambria Math"/>
               </w:rPr>
-              <m:t xml:space="preserve">x</m:t>
+              <m:t>x</m:t>
             </m:r>
           </m:e>
         </m:d>
@@ -766,63 +894,25 @@
         <w:rPr>
           <w:lang w:val="en-US"/>
         </w:rPr>
-        <w:t>” algorithm described above is implemented using the Javascript function Math.random(), a function that generates a random floating number between 0 and 1 (1 exclusive). The sequence generated by the “</w:t>
-      </w:r>
-      <w:r>
-        <w:rPr/>
-      </w:r>
-      <m:oMath xmlns:m="http://schemas.openxmlformats.org/officeDocument/2006/math">
-        <m:r>
-          <w:rPr>
-            <w:rFonts w:ascii="Cambria Math" w:hAnsi="Cambria Math"/>
-          </w:rPr>
-          <m:t xml:space="preserve">switc</m:t>
-        </m:r>
-        <m:r>
-          <w:rPr>
-            <w:rFonts w:ascii="Cambria Math" w:hAnsi="Cambria Math"/>
-          </w:rPr>
-          <m:t xml:space="preserve">h</m:t>
-        </m:r>
-        <m:d>
-          <m:dPr>
-            <m:begChr m:val="("/>
-            <m:endChr m:val=")"/>
-          </m:dPr>
-          <m:e>
-            <m:r>
-              <w:rPr>
-                <w:rFonts w:ascii="Cambria Math" w:hAnsi="Cambria Math"/>
-              </w:rPr>
-              <m:t xml:space="preserve">x</m:t>
-            </m:r>
-          </m:e>
-        </m:d>
-      </m:oMath>
-      <w:r>
-        <w:rPr>
-          <w:lang w:val="en-US"/>
-        </w:rPr>
-        <w:t>” algorithm is then used to insert the respective colors pixel-wise into a canvas object, which is then enlarged by a factor of 3 and transformed into an image.</w:t>
-      </w:r>
-    </w:p>
-    <w:p>
-      <w:pPr>
-        <w:pStyle w:val="Normal"/>
-        <w:jc w:val="both"/>
-        <w:rPr>
-          <w:lang w:val="en-US"/>
-        </w:rPr>
-      </w:pPr>
-      <w:r>
-        <w:rPr>
-          <w:lang w:val="en-US"/>
-        </w:rPr>
-      </w:r>
-    </w:p>
-    <w:p>
-      <w:pPr>
-        <w:pStyle w:val="Normal"/>
+        <w:t>” algorithm is then used to insert the respective colors pixel-wise into a canv</w:t>
+      </w:r>
+      <w:r>
+        <w:rPr>
+          <w:lang w:val="en-US"/>
+        </w:rPr>
+        <w:t>as object, which is then enlarged by a factor of 3 and transformed into an image.</w:t>
+      </w:r>
+    </w:p>
+    <w:p>
+      <w:pPr>
+        <w:jc w:val="both"/>
+        <w:rPr>
+          <w:lang w:val="en-US"/>
+        </w:rPr>
+      </w:pPr>
+    </w:p>
+    <w:p>
+      <w:pPr>
         <w:jc w:val="both"/>
         <w:rPr>
           <w:sz w:val="24"/>
@@ -839,7 +929,7 @@
     </w:p>
     <w:p>
       <w:pPr>
-        <w:pStyle w:val="Berschrift2"/>
+        <w:pStyle w:val="berschrift2"/>
         <w:jc w:val="both"/>
         <w:rPr>
           <w:sz w:val="24"/>
@@ -860,7 +950,6 @@
     </w:p>
     <w:p>
       <w:pPr>
-        <w:pStyle w:val="Normal"/>
         <w:rPr>
           <w:lang w:val="en-US"/>
         </w:rPr>
@@ -874,62 +963,72 @@
     </w:p>
     <w:p>
       <w:pPr>
-        <w:pStyle w:val="Normal"/>
         <w:numPr>
           <w:ilvl w:val="0"/>
           <w:numId w:val="1"/>
         </w:numPr>
         <w:jc w:val="both"/>
-        <w:rPr/>
-      </w:pPr>
-      <w:r>
-        <w:rPr/>
-        <w:t>introduction and instructions</w:t>
-      </w:r>
-    </w:p>
-    <w:p>
-      <w:pPr>
-        <w:pStyle w:val="Normal"/>
+      </w:pPr>
+      <w:proofErr w:type="spellStart"/>
+      <w:r>
+        <w:t>introduction</w:t>
+      </w:r>
+      <w:proofErr w:type="spellEnd"/>
+      <w:r>
+        <w:t xml:space="preserve"> and </w:t>
+      </w:r>
+      <w:proofErr w:type="spellStart"/>
+      <w:r>
+        <w:t>instructions</w:t>
+      </w:r>
+      <w:proofErr w:type="spellEnd"/>
+    </w:p>
+    <w:p>
+      <w:pPr>
         <w:numPr>
           <w:ilvl w:val="0"/>
           <w:numId w:val="1"/>
         </w:numPr>
         <w:jc w:val="both"/>
-        <w:rPr/>
-      </w:pPr>
-      <w:r>
-        <w:rPr/>
-        <w:t>test phase</w:t>
-      </w:r>
-    </w:p>
-    <w:p>
-      <w:pPr>
-        <w:pStyle w:val="Normal"/>
+      </w:pPr>
+      <w:proofErr w:type="spellStart"/>
+      <w:r>
+        <w:t>test</w:t>
+      </w:r>
+      <w:proofErr w:type="spellEnd"/>
+      <w:r>
+        <w:t xml:space="preserve"> </w:t>
+      </w:r>
+      <w:proofErr w:type="spellStart"/>
+      <w:r>
+        <w:t>phase</w:t>
+      </w:r>
+      <w:proofErr w:type="spellEnd"/>
+    </w:p>
+    <w:p>
+      <w:pPr>
         <w:numPr>
           <w:ilvl w:val="0"/>
           <w:numId w:val="1"/>
         </w:numPr>
         <w:jc w:val="both"/>
-        <w:rPr/>
-      </w:pPr>
-      <w:r>
-        <w:rPr/>
-        <w:t>post-experiment questionnaire</w:t>
-      </w:r>
-    </w:p>
-    <w:p>
-      <w:pPr>
-        <w:pStyle w:val="Normal"/>
-        <w:jc w:val="both"/>
-        <w:rPr/>
-      </w:pPr>
-      <w:r>
-        <w:rPr/>
-      </w:r>
-    </w:p>
-    <w:p>
-      <w:pPr>
-        <w:pStyle w:val="Normal"/>
+      </w:pPr>
+      <w:r>
+        <w:t xml:space="preserve">post-experiment </w:t>
+      </w:r>
+      <w:proofErr w:type="spellStart"/>
+      <w:r>
+        <w:t>questionnaire</w:t>
+      </w:r>
+      <w:proofErr w:type="spellEnd"/>
+    </w:p>
+    <w:p>
+      <w:pPr>
+        <w:jc w:val="both"/>
+      </w:pPr>
+    </w:p>
+    <w:p>
+      <w:pPr>
         <w:jc w:val="both"/>
         <w:rPr>
           <w:lang w:val="en-US"/>
@@ -970,37 +1069,60 @@
     </w:p>
     <w:p>
       <w:pPr>
-        <w:pStyle w:val="Normal"/>
-        <w:jc w:val="both"/>
-        <w:rPr>
-          <w:lang w:val="en-US"/>
-        </w:rPr>
-      </w:pPr>
-      <w:r>
-        <w:rPr>
-          <w:lang w:val="en-US"/>
-        </w:rPr>
-        <w:t>They will receive different instructions depending on their experimental condition which are specified below. Instructions will not only be shown in English but also in German, as we expect the majority of participants to come from Germany.</w:t>
-      </w:r>
-    </w:p>
-    <w:p>
-      <w:pPr>
-        <w:pStyle w:val="Normal"/>
-        <w:jc w:val="both"/>
-        <w:rPr>
-          <w:lang w:val="en-US"/>
-        </w:rPr>
-      </w:pPr>
-      <w:r>
-        <w:rPr>
-          <w:lang w:val="en-US"/>
-        </w:rPr>
-        <w:t>In both cases stimuli are shown for 1,500 ms followed by a blank screen until a response is entered. The order of the stimuli is shuffled before each participant's trials.</w:t>
-      </w:r>
-    </w:p>
-    <w:p>
-      <w:pPr>
-        <w:pStyle w:val="Normal"/>
+        <w:jc w:val="both"/>
+        <w:rPr>
+          <w:lang w:val="en-US"/>
+        </w:rPr>
+      </w:pPr>
+      <w:r>
+        <w:rPr>
+          <w:lang w:val="en-US"/>
+        </w:rPr>
+        <w:t xml:space="preserve">They will receive different instructions depending on their </w:t>
+      </w:r>
+      <w:r>
+        <w:rPr>
+          <w:lang w:val="en-US"/>
+        </w:rPr>
+        <w:t>experimental condition which are specified below. Instructions will not only be shown in English but also in German, as we expect the majority of participants to come from Germany.</w:t>
+      </w:r>
+    </w:p>
+    <w:p>
+      <w:pPr>
+        <w:jc w:val="both"/>
+        <w:rPr>
+          <w:lang w:val="en-US"/>
+        </w:rPr>
+      </w:pPr>
+      <w:r>
+        <w:rPr>
+          <w:lang w:val="en-US"/>
+        </w:rPr>
+        <w:t xml:space="preserve">In both cases stimuli are shown for 1,500 </w:t>
+      </w:r>
+      <w:proofErr w:type="spellStart"/>
+      <w:r>
+        <w:rPr>
+          <w:lang w:val="en-US"/>
+        </w:rPr>
+        <w:t>ms</w:t>
+      </w:r>
+      <w:proofErr w:type="spellEnd"/>
+      <w:r>
+        <w:rPr>
+          <w:lang w:val="en-US"/>
+        </w:rPr>
+        <w:t xml:space="preserve"> followed by a blank screen unt</w:t>
+      </w:r>
+      <w:r>
+        <w:rPr>
+          <w:lang w:val="en-US"/>
+        </w:rPr>
+        <w:t>il a response is entered. The order of the stimuli is shuffled before each participant's trials.</w:t>
+      </w:r>
+    </w:p>
+    <w:p>
+      <w:pPr>
         <w:jc w:val="both"/>
         <w:rPr>
           <w:lang w:val="en-US"/>
@@ -1023,107 +1145,111 @@
         <w:rPr>
           <w:lang w:val="en-US"/>
         </w:rPr>
-        <w:t>condition, the participants are shown the stimuli: matrices without separation gap. Their task is then to discriminate the two halves by indicating whether a separating line should be placed horizontally or vertically by pressing the ‘v’ key for vertical and the ‘h’ key for horizontal. Instructions of the discrimination condition do not include mentioning randomness or probability. We added one additional sentence (the first) to the original instructions taken from the paper:</w:t>
-      </w:r>
-    </w:p>
-    <w:p>
-      <w:pPr>
-        <w:pStyle w:val="Normal"/>
-        <w:jc w:val="both"/>
-        <w:rPr>
-          <w:lang w:val="en-US"/>
-        </w:rPr>
-      </w:pPr>
-      <w:r>
-        <w:rPr>
-          <w:lang w:val="en-US"/>
-        </w:rPr>
-      </w:r>
-    </w:p>
-    <w:p>
-      <w:pPr>
-        <w:pStyle w:val="Normal"/>
-        <w:ind w:left="720" w:hanging="0"/>
-        <w:jc w:val="both"/>
-        <w:rPr>
-          <w:lang w:val="en-US"/>
-        </w:rPr>
-      </w:pPr>
-      <w:r>
-        <w:rPr>
-          <w:lang w:val="en-US"/>
-        </w:rPr>
-        <w:t>In each trial of the experiment you will see a square made up of two colors.</w:t>
-      </w:r>
-    </w:p>
-    <w:p>
-      <w:pPr>
-        <w:pStyle w:val="Normal"/>
-        <w:ind w:left="720" w:hanging="0"/>
-        <w:jc w:val="both"/>
-        <w:rPr>
-          <w:lang w:val="en-US"/>
-        </w:rPr>
-      </w:pPr>
-      <w:r>
-        <w:rPr>
-          <w:lang w:val="en-US"/>
-        </w:rPr>
-        <w:t>Each matrix can be divided into two halves either horizontally or vertically. The two halves are generated from different processes. Your task is to judge the orientation of the boundary between the two halves, by pressing v key for vertical or h key for horizontal.</w:t>
-      </w:r>
-    </w:p>
-    <w:p>
-      <w:pPr>
-        <w:pStyle w:val="Normal"/>
-        <w:ind w:left="720" w:hanging="0"/>
-        <w:jc w:val="both"/>
-        <w:rPr>
-          <w:lang w:val="en-US"/>
-        </w:rPr>
-      </w:pPr>
-      <w:r>
-        <w:rPr>
-          <w:lang w:val="en-US"/>
-        </w:rPr>
-      </w:r>
-    </w:p>
-    <w:p>
-      <w:pPr>
-        <w:pStyle w:val="Normal"/>
-        <w:ind w:left="720" w:hanging="0"/>
-        <w:jc w:val="both"/>
-        <w:rPr/>
-      </w:pPr>
-      <w:r>
-        <w:rPr/>
+        <w:t xml:space="preserve">condition, the participants are shown the stimuli: matrices without separation gap. Their task is then to discriminate the two halves by </w:t>
+      </w:r>
+      <w:r>
+        <w:rPr>
+          <w:lang w:val="en-US"/>
+        </w:rPr>
+        <w:t>indicating whether a separating line should be placed horizontally or vertically by pressing the ‘v’ key for vertical and the ‘h’ key for horizontal. Instructions of the discrimination condition do not include mentioning randomness or probability. We added</w:t>
+      </w:r>
+      <w:r>
+        <w:rPr>
+          <w:lang w:val="en-US"/>
+        </w:rPr>
+        <w:t xml:space="preserve"> one additional sentence (the first) to the original instructions taken from the paper:</w:t>
+      </w:r>
+    </w:p>
+    <w:p>
+      <w:pPr>
+        <w:jc w:val="both"/>
+        <w:rPr>
+          <w:lang w:val="en-US"/>
+        </w:rPr>
+      </w:pPr>
+    </w:p>
+    <w:p>
+      <w:pPr>
+        <w:ind w:left="720"/>
+        <w:jc w:val="both"/>
+        <w:rPr>
+          <w:lang w:val="en-US"/>
+        </w:rPr>
+      </w:pPr>
+      <w:r>
+        <w:rPr>
+          <w:lang w:val="en-US"/>
+        </w:rPr>
+        <w:t>In each trial of the experiment,</w:t>
+      </w:r>
+      <w:r>
+        <w:rPr>
+          <w:lang w:val="en-US"/>
+        </w:rPr>
+        <w:t xml:space="preserve"> you will see a square made up of two colors.</w:t>
+      </w:r>
+    </w:p>
+    <w:p>
+      <w:pPr>
+        <w:ind w:left="720"/>
+        <w:jc w:val="both"/>
+        <w:rPr>
+          <w:lang w:val="en-US"/>
+        </w:rPr>
+      </w:pPr>
+      <w:r>
+        <w:rPr>
+          <w:lang w:val="en-US"/>
+        </w:rPr>
+        <w:t>Each matrix can be divided into two halves either horizontally or vertically. The two halv</w:t>
+      </w:r>
+      <w:r>
+        <w:rPr>
+          <w:lang w:val="en-US"/>
+        </w:rPr>
+        <w:t>es are generated from different processes. Your task is to judge the orientation of the boundary between the two halves, by pressing v key for vertical or h key for horizontal.</w:t>
+      </w:r>
+    </w:p>
+    <w:p>
+      <w:pPr>
+        <w:ind w:left="720"/>
+        <w:jc w:val="both"/>
+        <w:rPr>
+          <w:lang w:val="en-US"/>
+        </w:rPr>
+      </w:pPr>
+    </w:p>
+    <w:p>
+      <w:pPr>
+        <w:ind w:left="720"/>
+        <w:jc w:val="both"/>
+      </w:pPr>
+      <w:r>
         <w:t>In jedem Durchgang des Experiments wirst du ein zweifarbiges Viereck sehen.</w:t>
       </w:r>
     </w:p>
     <w:p>
       <w:pPr>
-        <w:pStyle w:val="Normal"/>
-        <w:ind w:left="720" w:hanging="0"/>
-        <w:jc w:val="both"/>
-        <w:rPr/>
-      </w:pPr>
-      <w:r>
-        <w:rPr/>
-        <w:t>Jede Matrix kann horizontal oder vertikal in zwei Hälften geteilt werden. Die beiden Hälften werden aus unterschiedlichen Prozessen erzeugt. Deine Aufgabe besteht darin, die Ausrichtung der Grenze zwischen den beiden Hälften zu beurteilen, indem du die v-Taste für vertikal oder die h-Taste für horizontal drücken.</w:t>
-      </w:r>
-    </w:p>
-    <w:p>
-      <w:pPr>
-        <w:pStyle w:val="Normal"/>
-        <w:jc w:val="both"/>
-        <w:rPr/>
-      </w:pPr>
-      <w:r>
-        <w:rPr/>
-      </w:r>
-    </w:p>
-    <w:p>
-      <w:pPr>
-        <w:pStyle w:val="Normal"/>
+        <w:ind w:left="720"/>
+        <w:jc w:val="both"/>
+      </w:pPr>
+      <w:r>
+        <w:t>Je</w:t>
+      </w:r>
+      <w:r>
+        <w:t>de Matrix kann horizontal oder vertikal in zwei Hälften geteilt werden. Die beiden Hälften werden aus unterschiedlichen Prozessen erzeugt. Deine Aufgabe besteht darin, die Ausrichtung der Grenze zwischen den beiden Hälften zu beurteilen, indem du die v-Tas</w:t>
+      </w:r>
+      <w:r>
+        <w:t>te für vertikal oder die h-Taste für horizontal drücken.</w:t>
+      </w:r>
+    </w:p>
+    <w:p>
+      <w:pPr>
+        <w:jc w:val="both"/>
+      </w:pPr>
+    </w:p>
+    <w:p>
+      <w:pPr>
         <w:jc w:val="both"/>
         <w:rPr>
           <w:lang w:val="en-US"/>
@@ -1146,12 +1272,17 @@
         <w:rPr>
           <w:lang w:val="en-US"/>
         </w:rPr>
-        <w:t>condition, the presented stimuli are matrices with a horizontally or vertically oriented gap, separating the random half from the one with the different switch rate. These stimuli are also shuffled for each participant before their trial. The task is then to decide which of the two halves was more likely generated by a random process. This is done by pressing one of the 4 arrow keys indicating which half was generated at random.</w:t>
-      </w:r>
-    </w:p>
-    <w:p>
-      <w:pPr>
-        <w:pStyle w:val="Normal"/>
+        <w:t>condition, the presented stimuli are matrices with a horizontally or vertically oriented gap, separating the random half from the one with the different switch rate. These stim</w:t>
+      </w:r>
+      <w:r>
+        <w:rPr>
+          <w:lang w:val="en-US"/>
+        </w:rPr>
+        <w:t>uli are also shuffled for each participant before their trial. The task is then to decide which of the two halves was more likely generated by a random process. This is done by pressing one of the 4 arrow keys indicating which half was generated at random.</w:t>
+      </w:r>
+    </w:p>
+    <w:p>
+      <w:pPr>
         <w:jc w:val="both"/>
         <w:rPr>
           <w:lang w:val="en-US"/>
@@ -1166,117 +1297,126 @@
     </w:p>
     <w:p>
       <w:pPr>
-        <w:pStyle w:val="Normal"/>
-        <w:jc w:val="both"/>
-        <w:rPr>
-          <w:lang w:val="en-US"/>
-        </w:rPr>
-      </w:pPr>
-      <w:r>
-        <w:rPr>
-          <w:lang w:val="en-US"/>
-        </w:rPr>
-      </w:r>
-    </w:p>
-    <w:p>
-      <w:pPr>
-        <w:pStyle w:val="Normal"/>
-        <w:ind w:left="720" w:hanging="0"/>
-        <w:jc w:val="both"/>
-        <w:rPr>
-          <w:lang w:val="en-US"/>
-        </w:rPr>
-      </w:pPr>
-      <w:r>
-        <w:rPr>
-          <w:lang w:val="en-US"/>
-        </w:rPr>
-        <w:t>In each trial of the experiment you will see a square made up of two colors.</w:t>
-      </w:r>
-    </w:p>
-    <w:p>
-      <w:pPr>
-        <w:pStyle w:val="Normal"/>
-        <w:ind w:left="720" w:hanging="0"/>
-        <w:jc w:val="both"/>
-        <w:rPr>
-          <w:lang w:val="en-US"/>
-        </w:rPr>
-      </w:pPr>
-      <w:r>
-        <w:rPr>
-          <w:lang w:val="en-US"/>
-        </w:rPr>
-        <w:t xml:space="preserve">Each matrix is divided into two halves either horizontally or vertically. The two halves are separated by a gap. One halve is generated from a random process and the other from a nonrandom process. Your task is to identify which half is more likely to be produced by a random process than a nonrandom process. Press the top or bottom arrow key if the division is horizontal, and left or right if vertical. </w:t>
-      </w:r>
-    </w:p>
-    <w:p>
-      <w:pPr>
-        <w:pStyle w:val="Normal"/>
-        <w:ind w:left="720" w:hanging="0"/>
-        <w:jc w:val="both"/>
-        <w:rPr>
-          <w:lang w:val="en-US"/>
-        </w:rPr>
-      </w:pPr>
-      <w:r>
-        <w:rPr>
-          <w:lang w:val="en-US"/>
-        </w:rPr>
-      </w:r>
-    </w:p>
-    <w:p>
-      <w:pPr>
-        <w:pStyle w:val="Normal"/>
-        <w:ind w:left="720" w:hanging="0"/>
-        <w:jc w:val="both"/>
-        <w:rPr/>
-      </w:pPr>
-      <w:r>
-        <w:rPr/>
+        <w:jc w:val="both"/>
+        <w:rPr>
+          <w:lang w:val="en-US"/>
+        </w:rPr>
+      </w:pPr>
+    </w:p>
+    <w:p>
+      <w:pPr>
+        <w:ind w:left="720"/>
+        <w:jc w:val="both"/>
+        <w:rPr>
+          <w:lang w:val="en-US"/>
+        </w:rPr>
+      </w:pPr>
+      <w:r>
+        <w:rPr>
+          <w:lang w:val="en-US"/>
+        </w:rPr>
+        <w:t>In each trial of the experiment,</w:t>
+      </w:r>
+      <w:r>
+        <w:rPr>
+          <w:lang w:val="en-US"/>
+        </w:rPr>
+        <w:t xml:space="preserve"> you will see a square made up of two colors.</w:t>
+      </w:r>
+    </w:p>
+    <w:p>
+      <w:pPr>
+        <w:ind w:left="720"/>
+        <w:jc w:val="both"/>
+        <w:rPr>
+          <w:lang w:val="en-US"/>
+        </w:rPr>
+      </w:pPr>
+      <w:r>
+        <w:rPr>
+          <w:lang w:val="en-US"/>
+        </w:rPr>
+        <w:t>Each matrix is divided into two halves either horizontally or vertically. The two hal</w:t>
+      </w:r>
+      <w:r>
+        <w:rPr>
+          <w:lang w:val="en-US"/>
+        </w:rPr>
+        <w:t>ves are separated by a gap. One half</w:t>
+      </w:r>
+      <w:r>
+        <w:rPr>
+          <w:lang w:val="en-US"/>
+        </w:rPr>
+        <w:t xml:space="preserve"> is generated from a random process and the other from a nonrandom process. Your task is to identify which half is more likely to be produced by a random process than a nonrandom process. Press the top or bottom arrow k</w:t>
+      </w:r>
+      <w:r>
+        <w:rPr>
+          <w:lang w:val="en-US"/>
+        </w:rPr>
+        <w:t xml:space="preserve">ey if the division is horizontal, and left or right if vertical. </w:t>
+      </w:r>
+    </w:p>
+    <w:p>
+      <w:pPr>
+        <w:ind w:left="720"/>
+        <w:jc w:val="both"/>
+        <w:rPr>
+          <w:lang w:val="en-US"/>
+        </w:rPr>
+      </w:pPr>
+    </w:p>
+    <w:p>
+      <w:pPr>
+        <w:ind w:left="720"/>
+        <w:jc w:val="both"/>
+      </w:pPr>
+      <w:r>
         <w:t>In jedem Durchgang des Experiments wirst du ein zweifarbiges Viereck sehen.</w:t>
       </w:r>
     </w:p>
     <w:p>
       <w:pPr>
-        <w:pStyle w:val="Normal"/>
-        <w:ind w:left="720" w:hanging="0"/>
-        <w:jc w:val="both"/>
-        <w:rPr/>
-      </w:pPr>
-      <w:r>
-        <w:rPr/>
-        <w:t>Jede Matrix ist entweder horizontal oder vertikal in zwei Hälften geteilt. Die beiden Hälften sind durch einen Spalt getrennt. Eine Hälfte wird aus einem zufälligen Prozess und die andere aus einem nicht-zufälligen Prozess erzeugt. Deine Aufgabe besteht darin, zu identifizieren, welche Hälfte eher durch einen zufälligen Prozess erzeugt wird als durch einen nicht-zufälligen Prozess. Drücke die obere oder untere Pfeiltaste, wenn die Teilung horizontal ist, und nach links oder rechts, wenn sie vertikal ist.</w:t>
-      </w:r>
-    </w:p>
-    <w:p>
-      <w:pPr>
-        <w:pStyle w:val="Normal"/>
-        <w:jc w:val="both"/>
-        <w:rPr/>
-      </w:pPr>
-      <w:r>
-        <w:rPr/>
-      </w:r>
-    </w:p>
-    <w:p>
-      <w:pPr>
-        <w:pStyle w:val="Normal"/>
-        <w:jc w:val="both"/>
-        <w:rPr>
-          <w:lang w:val="en-US"/>
-        </w:rPr>
-      </w:pPr>
-      <w:r>
-        <w:rPr>
-          <w:lang w:val="en-US"/>
-        </w:rPr>
-        <w:t>There is no practice trial or feedback regarding the correctness of the responses as in the original experiment to study the initial conceptualization of randomness.</w:t>
-      </w:r>
-    </w:p>
-    <w:p>
-      <w:pPr>
-        <w:pStyle w:val="Normal"/>
+        <w:ind w:left="720"/>
+        <w:jc w:val="both"/>
+      </w:pPr>
+      <w:r>
+        <w:t>Jede Matrix ist entweder horizontal oder vertikal in zwei Hälften geteilt. Die beiden Hälften sind durch einen Sp</w:t>
+      </w:r>
+      <w:r>
+        <w:t>alt getrennt. Eine Hälfte wird aus einem zufälligen Prozess und die andere aus einem nicht-zufälligen Prozess erzeugt. Deine Aufgabe besteht darin, zu identifizieren, welche Hälfte eher durch einen zufälligen Prozess erzeugt wird als durch einen nicht-zufä</w:t>
+      </w:r>
+      <w:r>
+        <w:t>lligen Prozess. Drücke die obere oder untere Pfeiltaste, wenn die Teilung horizontal ist, und nach links oder rechts, wenn sie vertikal ist.</w:t>
+      </w:r>
+    </w:p>
+    <w:p>
+      <w:pPr>
+        <w:jc w:val="both"/>
+      </w:pPr>
+    </w:p>
+    <w:p>
+      <w:pPr>
+        <w:jc w:val="both"/>
+        <w:rPr>
+          <w:lang w:val="en-US"/>
+        </w:rPr>
+      </w:pPr>
+      <w:r>
+        <w:rPr>
+          <w:lang w:val="en-US"/>
+        </w:rPr>
+        <w:t>There is no practice trial or feedback regarding the correctness of the responses as in the original experiment to</w:t>
+      </w:r>
+      <w:r>
+        <w:rPr>
+          <w:lang w:val="en-US"/>
+        </w:rPr>
+        <w:t xml:space="preserve"> study the initial conceptualization of randomness.</w:t>
+      </w:r>
+    </w:p>
+    <w:p>
+      <w:pPr>
         <w:jc w:val="both"/>
         <w:rPr>
           <w:color w:val="FF0000"/>
@@ -1287,28 +1427,33 @@
         <w:rPr>
           <w:lang w:val="en-US"/>
         </w:rPr>
-        <w:t>After the experiment is finished the participants have the chance to leave additional socio-demographic information (age, gender, native language) and feedback. Furthermore they will be asked in free question form if they have an idea what the experiment is about, which was also done in the original setting of the experiment..</w:t>
-      </w:r>
-    </w:p>
-    <w:p>
-      <w:pPr>
-        <w:pStyle w:val="Normal"/>
+        <w:t>After the experiment is finished the participants have the chance to leave additional socio-demographic information (age, gender, native language) and feedback. Furthermore,</w:t>
+      </w:r>
+      <w:r>
+        <w:rPr>
+          <w:lang w:val="en-US"/>
+        </w:rPr>
+        <w:t xml:space="preserve"> they will be asked in free </w:t>
+      </w:r>
+      <w:r>
+        <w:rPr>
+          <w:lang w:val="en-US"/>
+        </w:rPr>
+        <w:t>question form if they have an idea what the experiment is about, which was also done in the original setting of the experiment.</w:t>
+      </w:r>
+    </w:p>
+    <w:p>
+      <w:pPr>
         <w:jc w:val="both"/>
         <w:rPr>
           <w:color w:val="FF0000"/>
           <w:lang w:val="en-US"/>
         </w:rPr>
       </w:pPr>
-      <w:r>
-        <w:rPr>
-          <w:color w:val="FF0000"/>
-          <w:lang w:val="en-US"/>
-        </w:rPr>
-      </w:r>
-    </w:p>
-    <w:p>
-      <w:pPr>
-        <w:pStyle w:val="Berschrift3"/>
+    </w:p>
+    <w:p>
+      <w:pPr>
+        <w:pStyle w:val="berschrift3"/>
         <w:jc w:val="both"/>
         <w:rPr>
           <w:lang w:val="en-US"/>
@@ -1325,88 +1470,84 @@
     </w:p>
     <w:p>
       <w:pPr>
-        <w:pStyle w:val="Normal"/>
-        <w:rPr>
-          <w:lang w:val="en-US"/>
-        </w:rPr>
-      </w:pPr>
-      <w:r>
-        <w:rPr>
-          <w:lang w:val="en-US"/>
-        </w:rPr>
-      </w:r>
-    </w:p>
-    <w:p>
-      <w:pPr>
-        <w:pStyle w:val="Normal"/>
-        <w:jc w:val="both"/>
-        <w:rPr>
-          <w:lang w:val="en-US"/>
-        </w:rPr>
-      </w:pPr>
-      <w:hyperlink r:id="rId2">
+        <w:rPr>
+          <w:lang w:val="en-US"/>
+        </w:rPr>
+      </w:pPr>
+    </w:p>
+    <w:p>
+      <w:pPr>
+        <w:jc w:val="both"/>
+        <w:rPr>
+          <w:lang w:val="en-US"/>
+        </w:rPr>
+      </w:pPr>
+      <w:hyperlink r:id="rId5">
         <w:r>
           <w:rPr>
             <w:color w:val="1155CC"/>
             <w:u w:val="single"/>
             <w:lang w:val="en-US"/>
           </w:rPr>
-          <w:t>Perception of Randomness - Bar-Hillel &amp; Wagenaar</w:t>
+          <w:t xml:space="preserve">Perception of Randomness - Bar-Hillel &amp; </w:t>
         </w:r>
-      </w:hyperlink>
-    </w:p>
-    <w:p>
-      <w:pPr>
-        <w:pStyle w:val="Normal"/>
-        <w:jc w:val="both"/>
-        <w:rPr>
-          <w:lang w:val="en-US"/>
-        </w:rPr>
-      </w:pPr>
-      <w:r>
-        <w:rPr>
-          <w:lang w:val="en-US"/>
-        </w:rPr>
-      </w:r>
-    </w:p>
-    <w:p>
-      <w:pPr>
-        <w:pStyle w:val="Normal"/>
-        <w:jc w:val="both"/>
-        <w:rPr>
-          <w:lang w:val="en-US"/>
-        </w:rPr>
-      </w:pPr>
-      <w:hyperlink r:id="rId3">
+        <w:proofErr w:type="spellStart"/>
         <w:r>
           <w:rPr>
             <w:color w:val="1155CC"/>
             <w:u w:val="single"/>
             <w:lang w:val="en-US"/>
           </w:rPr>
-          <w:t>Re-Examination of "Bias" in Human Randomness Perception - Warren et al.</w:t>
+          <w:t>Wagenaar</w:t>
+        </w:r>
+        <w:proofErr w:type="spellEnd"/>
+      </w:hyperlink>
+    </w:p>
+    <w:p>
+      <w:pPr>
+        <w:jc w:val="both"/>
+        <w:rPr>
+          <w:lang w:val="en-US"/>
+        </w:rPr>
+      </w:pPr>
+    </w:p>
+    <w:p>
+      <w:pPr>
+        <w:jc w:val="both"/>
+        <w:rPr>
+          <w:lang w:val="en-US"/>
+        </w:rPr>
+      </w:pPr>
+      <w:hyperlink r:id="rId6">
+        <w:r>
+          <w:rPr>
+            <w:color w:val="1155CC"/>
+            <w:u w:val="single"/>
+            <w:lang w:val="en-US"/>
+          </w:rPr>
+          <w:t>Re-Examination of "Bias" in Human Randomness Percep</w:t>
+        </w:r>
+        <w:r>
+          <w:rPr>
+            <w:color w:val="1155CC"/>
+            <w:u w:val="single"/>
+            <w:lang w:val="en-US"/>
+          </w:rPr>
+          <w:t>tion - Warren et al.</w:t>
         </w:r>
       </w:hyperlink>
     </w:p>
     <w:p>
       <w:pPr>
-        <w:pStyle w:val="Normal"/>
-        <w:jc w:val="both"/>
-        <w:rPr>
-          <w:lang w:val="en-US"/>
-        </w:rPr>
-      </w:pPr>
-      <w:r>
-        <w:rPr>
-          <w:lang w:val="en-US"/>
-        </w:rPr>
-      </w:r>
-    </w:p>
-    <w:p>
-      <w:pPr>
-        <w:pStyle w:val="Normal"/>
-        <w:jc w:val="both"/>
-        <w:rPr/>
+        <w:jc w:val="both"/>
+        <w:rPr>
+          <w:lang w:val="en-US"/>
+        </w:rPr>
+      </w:pPr>
+    </w:p>
+    <w:p>
+      <w:pPr>
+        <w:jc w:val="both"/>
       </w:pPr>
       <w:r>
         <w:rPr>
@@ -1416,78 +1557,102 @@
         </w:rPr>
         <w:t xml:space="preserve">Kahneman, D., &amp; Tversky, A. (1972). Subjective probability: A judgment of representativeness. </w:t>
       </w:r>
+      <w:proofErr w:type="spellStart"/>
       <w:r>
         <w:rPr>
           <w:i/>
           <w:color w:val="333333"/>
           <w:highlight w:val="white"/>
         </w:rPr>
-        <w:t>Cognitive Psychology, 3</w:t>
-      </w:r>
-      <w:r>
-        <w:rPr>
+        <w:t>Cognitive</w:t>
+      </w:r>
+      <w:proofErr w:type="spellEnd"/>
+      <w:r>
+        <w:rPr>
+          <w:i/>
           <w:color w:val="333333"/>
           <w:highlight w:val="white"/>
         </w:rPr>
+        <w:t xml:space="preserve"> </w:t>
+      </w:r>
+      <w:proofErr w:type="spellStart"/>
+      <w:r>
+        <w:rPr>
+          <w:i/>
+          <w:color w:val="333333"/>
+          <w:highlight w:val="white"/>
+        </w:rPr>
+        <w:t>Psychology</w:t>
+      </w:r>
+      <w:proofErr w:type="spellEnd"/>
+      <w:r>
+        <w:rPr>
+          <w:i/>
+          <w:color w:val="333333"/>
+          <w:highlight w:val="white"/>
+        </w:rPr>
+        <w:t>, 3</w:t>
+      </w:r>
+      <w:r>
+        <w:rPr>
+          <w:color w:val="333333"/>
+          <w:highlight w:val="white"/>
+        </w:rPr>
         <w:t xml:space="preserve">(3), 430–454. </w:t>
       </w:r>
-      <w:hyperlink r:id="rId4">
+      <w:hyperlink r:id="rId7">
         <w:r>
           <w:rPr>
             <w:color w:val="2C72B7"/>
             <w:highlight w:val="white"/>
           </w:rPr>
-          <w:t>https://doi.org/10.1016/0010-0285(72)90016-3</w:t>
+          <w:t>https://doi.org/10.1016/001</w:t>
+        </w:r>
+        <w:r>
+          <w:rPr>
+            <w:color w:val="2C72B7"/>
+            <w:highlight w:val="white"/>
+          </w:rPr>
+          <w:t>0-0285(72)90016-3</w:t>
         </w:r>
       </w:hyperlink>
     </w:p>
     <w:p>
       <w:pPr>
-        <w:pStyle w:val="Normal"/>
-        <w:jc w:val="both"/>
-        <w:rPr/>
-      </w:pPr>
-      <w:r>
-        <w:rPr/>
-      </w:r>
-    </w:p>
-    <w:p>
-      <w:pPr>
-        <w:pStyle w:val="Normal"/>
-        <w:jc w:val="both"/>
-        <w:rPr/>
-      </w:pPr>
-      <w:r>
-        <w:rPr/>
-      </w:r>
-    </w:p>
-    <w:p>
-      <w:pPr>
-        <w:pStyle w:val="Normal"/>
-        <w:jc w:val="both"/>
-        <w:rPr/>
-      </w:pPr>
-      <w:r>
-        <w:rPr/>
+        <w:jc w:val="both"/>
+      </w:pPr>
+    </w:p>
+    <w:p>
+      <w:pPr>
+        <w:jc w:val="both"/>
+      </w:pPr>
+    </w:p>
+    <w:p>
+      <w:pPr>
+        <w:jc w:val="both"/>
+      </w:pPr>
+      <w:r>
         <w:t>https://github.com/Thinka88/Perception_and_Identification_Experiment.git</w:t>
       </w:r>
     </w:p>
     <w:sectPr>
-      <w:type w:val="nextPage"/>
       <w:pgSz w:w="11906" w:h="16838"/>
-      <w:pgMar w:left="1440" w:right="1440" w:header="0" w:top="1440" w:footer="0" w:bottom="1440" w:gutter="0"/>
-      <w:pgNumType w:start="1" w:fmt="decimal"/>
-      <w:formProt w:val="false"/>
-      <w:textDirection w:val="lrTb"/>
-      <w:docGrid w:type="default" w:linePitch="100" w:charSpace="4096"/>
+      <w:pgMar w:top="1440" w:right="1440" w:bottom="1440" w:left="1440" w:header="0" w:footer="0" w:gutter="0"/>
+      <w:pgNumType w:start="1"/>
+      <w:cols w:space="720"/>
+      <w:formProt w:val="0"/>
+      <w:docGrid w:linePitch="100" w:charSpace="4096"/>
     </w:sectPr>
   </w:body>
 </w:document>
 </file>
 
 <file path=word/numbering.xml><?xml version="1.0" encoding="utf-8"?>
-<w:numbering xmlns:w="http://schemas.openxmlformats.org/wordprocessingml/2006/main" xmlns:o="urn:schemas-microsoft-com:office:office" xmlns:r="http://schemas.openxmlformats.org/officeDocument/2006/relationships" xmlns:v="urn:schemas-microsoft-com:vml" xmlns:mc="http://schemas.openxmlformats.org/markup-compatibility/2006" xmlns:w14="http://schemas.microsoft.com/office/word/2010/wordml" mc:Ignorable="w14">
-  <w:abstractNum w:abstractNumId="1">
+<w:numbering xmlns:wpc="http://schemas.microsoft.com/office/word/2010/wordprocessingCanvas" xmlns:cx="http://schemas.microsoft.com/office/drawing/2014/chartex" xmlns:cx1="http://schemas.microsoft.com/office/drawing/2015/9/8/chartex" xmlns:cx2="http://schemas.microsoft.com/office/drawing/2015/10/21/chartex" xmlns:cx3="http://schemas.microsoft.com/office/drawing/2016/5/9/chartex" xmlns:cx4="http://schemas.microsoft.com/office/drawing/2016/5/10/chartex" xmlns:cx5="http://schemas.microsoft.com/office/drawing/2016/5/11/chartex" xmlns:cx6="http://schemas.microsoft.com/office/drawing/2016/5/12/chartex" xmlns:cx7="http://schemas.microsoft.com/office/drawing/2016/5/13/chartex" xmlns:cx8="http://schemas.microsoft.com/office/drawing/2016/5/14/chartex" xmlns:mc="http://schemas.openxmlformats.org/markup-compatibility/2006" xmlns:aink="http://schemas.microsoft.com/office/drawing/2016/ink" xmlns:am3d="http://schemas.microsoft.com/office/drawing/2017/model3d" xmlns:o="urn:schemas-microsoft-com:office:office" xmlns:r="http://schemas.openxmlformats.org/officeDocument/2006/relationships" xmlns:m="http://schemas.openxmlformats.org/officeDocument/2006/math" xmlns:v="urn:schemas-microsoft-com:vml" xmlns:wp14="http://schemas.microsoft.com/office/word/2010/wordprocessingDrawing" xmlns:wp="http://schemas.openxmlformats.org/drawingml/2006/wordprocessingDrawing" xmlns:w10="urn:schemas-microsoft-com:office:word" xmlns:w="http://schemas.openxmlformats.org/wordprocessingml/2006/main" xmlns:w14="http://schemas.microsoft.com/office/word/2010/wordml" xmlns:w15="http://schemas.microsoft.com/office/word/2012/wordml" xmlns:w16cex="http://schemas.microsoft.com/office/word/2018/wordml/cex" xmlns:w16cid="http://schemas.microsoft.com/office/word/2016/wordml/cid" xmlns:w16="http://schemas.microsoft.com/office/word/2018/wordml" xmlns:w16sdtdh="http://schemas.microsoft.com/office/word/2020/wordml/sdtdatahash" xmlns:w16se="http://schemas.microsoft.com/office/word/2015/wordml/symex" xmlns:wpg="http://schemas.microsoft.com/office/word/2010/wordprocessingGroup" xmlns:wpi="http://schemas.microsoft.com/office/word/2010/wordprocessingInk" xmlns:wne="http://schemas.microsoft.com/office/word/2006/wordml" xmlns:wps="http://schemas.microsoft.com/office/word/2010/wordprocessingShape" mc:Ignorable="w14 w15 w16se w16cid w16 w16cex w16sdtdh wp14">
+  <w:abstractNum w:abstractNumId="0" w15:restartNumberingAfterBreak="0">
+    <w:nsid w:val="197A0818"/>
+    <w:multiLevelType w:val="multilevel"/>
+    <w:tmpl w:val="4F92EBF8"/>
     <w:lvl w:ilvl="0">
       <w:start w:val="1"/>
       <w:numFmt w:val="decimal"/>
@@ -1624,7 +1789,10 @@
       </w:rPr>
     </w:lvl>
   </w:abstractNum>
-  <w:abstractNum w:abstractNumId="2">
+  <w:abstractNum w:abstractNumId="1" w15:restartNumberingAfterBreak="0">
+    <w:nsid w:val="253943A8"/>
+    <w:multiLevelType w:val="multilevel"/>
+    <w:tmpl w:val="A3FC68D0"/>
     <w:lvl w:ilvl="0">
       <w:start w:val="1"/>
       <w:numFmt w:val="none"/>
@@ -1635,7 +1803,7 @@
         <w:tabs>
           <w:tab w:val="num" w:pos="0"/>
         </w:tabs>
-        <w:ind w:left="0" w:hanging="0"/>
+        <w:ind w:left="0" w:firstLine="0"/>
       </w:pPr>
     </w:lvl>
     <w:lvl w:ilvl="1">
@@ -1648,7 +1816,7 @@
         <w:tabs>
           <w:tab w:val="num" w:pos="0"/>
         </w:tabs>
-        <w:ind w:left="0" w:hanging="0"/>
+        <w:ind w:left="0" w:firstLine="0"/>
       </w:pPr>
     </w:lvl>
     <w:lvl w:ilvl="2">
@@ -1661,7 +1829,7 @@
         <w:tabs>
           <w:tab w:val="num" w:pos="0"/>
         </w:tabs>
-        <w:ind w:left="0" w:hanging="0"/>
+        <w:ind w:left="0" w:firstLine="0"/>
       </w:pPr>
     </w:lvl>
     <w:lvl w:ilvl="3">
@@ -1674,7 +1842,7 @@
         <w:tabs>
           <w:tab w:val="num" w:pos="0"/>
         </w:tabs>
-        <w:ind w:left="0" w:hanging="0"/>
+        <w:ind w:left="0" w:firstLine="0"/>
       </w:pPr>
     </w:lvl>
     <w:lvl w:ilvl="4">
@@ -1687,7 +1855,7 @@
         <w:tabs>
           <w:tab w:val="num" w:pos="0"/>
         </w:tabs>
-        <w:ind w:left="0" w:hanging="0"/>
+        <w:ind w:left="0" w:firstLine="0"/>
       </w:pPr>
     </w:lvl>
     <w:lvl w:ilvl="5">
@@ -1700,7 +1868,7 @@
         <w:tabs>
           <w:tab w:val="num" w:pos="0"/>
         </w:tabs>
-        <w:ind w:left="0" w:hanging="0"/>
+        <w:ind w:left="0" w:firstLine="0"/>
       </w:pPr>
     </w:lvl>
     <w:lvl w:ilvl="6">
@@ -1713,7 +1881,7 @@
         <w:tabs>
           <w:tab w:val="num" w:pos="0"/>
         </w:tabs>
-        <w:ind w:left="0" w:hanging="0"/>
+        <w:ind w:left="0" w:firstLine="0"/>
       </w:pPr>
     </w:lvl>
     <w:lvl w:ilvl="7">
@@ -1726,7 +1894,7 @@
         <w:tabs>
           <w:tab w:val="num" w:pos="0"/>
         </w:tabs>
-        <w:ind w:left="0" w:hanging="0"/>
+        <w:ind w:left="0" w:firstLine="0"/>
       </w:pPr>
     </w:lvl>
     <w:lvl w:ilvl="8">
@@ -1739,25 +1907,25 @@
         <w:tabs>
           <w:tab w:val="num" w:pos="0"/>
         </w:tabs>
-        <w:ind w:left="0" w:hanging="0"/>
+        <w:ind w:left="0" w:firstLine="0"/>
       </w:pPr>
     </w:lvl>
   </w:abstractNum>
   <w:num w:numId="1">
-    <w:abstractNumId w:val="1"/>
+    <w:abstractNumId w:val="0"/>
   </w:num>
   <w:num w:numId="2">
-    <w:abstractNumId w:val="2"/>
+    <w:abstractNumId w:val="1"/>
   </w:num>
 </w:numbering>
 </file>
 
 <file path=word/styles.xml><?xml version="1.0" encoding="utf-8"?>
-<w:styles xmlns:w="http://schemas.openxmlformats.org/wordprocessingml/2006/main" xmlns:w14="http://schemas.microsoft.com/office/word/2010/wordml" xmlns:mc="http://schemas.openxmlformats.org/markup-compatibility/2006" mc:Ignorable="w14">
+<w:styles xmlns:mc="http://schemas.openxmlformats.org/markup-compatibility/2006" xmlns:r="http://schemas.openxmlformats.org/officeDocument/2006/relationships" xmlns:w="http://schemas.openxmlformats.org/wordprocessingml/2006/main" xmlns:w14="http://schemas.microsoft.com/office/word/2010/wordml" xmlns:w15="http://schemas.microsoft.com/office/word/2012/wordml" xmlns:w16cex="http://schemas.microsoft.com/office/word/2018/wordml/cex" xmlns:w16cid="http://schemas.microsoft.com/office/word/2016/wordml/cid" xmlns:w16="http://schemas.microsoft.com/office/word/2018/wordml" xmlns:w16sdtdh="http://schemas.microsoft.com/office/word/2020/wordml/sdtdatahash" xmlns:w16se="http://schemas.microsoft.com/office/word/2015/wordml/symex" mc:Ignorable="w14 w15 w16se w16cid w16 w16cex w16sdtdh">
   <w:docDefaults>
     <w:rPrDefault>
       <w:rPr>
-        <w:rFonts w:ascii="Arial" w:hAnsi="Arial" w:eastAsia="Arial" w:cs="Arial"/>
+        <w:rFonts w:ascii="Arial" w:eastAsia="Arial" w:hAnsi="Arial" w:cs="Arial"/>
         <w:sz w:val="22"/>
         <w:szCs w:val="22"/>
         <w:lang w:val="de" w:eastAsia="de-DE" w:bidi="ar-SA"/>
@@ -1765,21 +1933,21 @@
     </w:rPrDefault>
     <w:pPrDefault>
       <w:pPr>
-        <w:suppressAutoHyphens w:val="true"/>
+        <w:suppressAutoHyphens/>
       </w:pPr>
     </w:pPrDefault>
   </w:docDefaults>
   <w:latentStyles w:defLockedState="0" w:defUIPriority="99" w:defSemiHidden="0" w:defUnhideWhenUsed="0" w:defQFormat="0" w:count="376">
     <w:lsdException w:name="Normal" w:uiPriority="0" w:qFormat="1"/>
     <w:lsdException w:name="heading 1" w:uiPriority="9" w:qFormat="1"/>
-    <w:lsdException w:name="heading 2" w:uiPriority="9" w:semiHidden="1" w:unhideWhenUsed="1" w:qFormat="1"/>
-    <w:lsdException w:name="heading 3" w:uiPriority="9" w:semiHidden="1" w:unhideWhenUsed="1" w:qFormat="1"/>
-    <w:lsdException w:name="heading 4" w:uiPriority="9" w:semiHidden="1" w:unhideWhenUsed="1" w:qFormat="1"/>
-    <w:lsdException w:name="heading 5" w:uiPriority="9" w:semiHidden="1" w:unhideWhenUsed="1" w:qFormat="1"/>
-    <w:lsdException w:name="heading 6" w:uiPriority="9" w:semiHidden="1" w:unhideWhenUsed="1" w:qFormat="1"/>
-    <w:lsdException w:name="heading 7" w:uiPriority="9" w:semiHidden="1" w:unhideWhenUsed="1" w:qFormat="1"/>
-    <w:lsdException w:name="heading 8" w:uiPriority="9" w:semiHidden="1" w:unhideWhenUsed="1" w:qFormat="1"/>
-    <w:lsdException w:name="heading 9" w:uiPriority="9" w:semiHidden="1" w:unhideWhenUsed="1" w:qFormat="1"/>
+    <w:lsdException w:name="heading 2" w:semiHidden="1" w:uiPriority="9" w:unhideWhenUsed="1" w:qFormat="1"/>
+    <w:lsdException w:name="heading 3" w:semiHidden="1" w:uiPriority="9" w:unhideWhenUsed="1" w:qFormat="1"/>
+    <w:lsdException w:name="heading 4" w:semiHidden="1" w:uiPriority="9" w:unhideWhenUsed="1" w:qFormat="1"/>
+    <w:lsdException w:name="heading 5" w:semiHidden="1" w:uiPriority="9" w:unhideWhenUsed="1" w:qFormat="1"/>
+    <w:lsdException w:name="heading 6" w:semiHidden="1" w:uiPriority="9" w:unhideWhenUsed="1" w:qFormat="1"/>
+    <w:lsdException w:name="heading 7" w:semiHidden="1" w:uiPriority="9" w:unhideWhenUsed="1" w:qFormat="1"/>
+    <w:lsdException w:name="heading 8" w:semiHidden="1" w:uiPriority="9" w:unhideWhenUsed="1" w:qFormat="1"/>
+    <w:lsdException w:name="heading 9" w:semiHidden="1" w:uiPriority="9" w:unhideWhenUsed="1" w:qFormat="1"/>
     <w:lsdException w:name="index 1" w:semiHidden="1" w:unhideWhenUsed="1"/>
     <w:lsdException w:name="index 2" w:semiHidden="1" w:unhideWhenUsed="1"/>
     <w:lsdException w:name="index 3" w:semiHidden="1" w:unhideWhenUsed="1"/>
@@ -1789,22 +1957,22 @@
     <w:lsdException w:name="index 7" w:semiHidden="1" w:unhideWhenUsed="1"/>
     <w:lsdException w:name="index 8" w:semiHidden="1" w:unhideWhenUsed="1"/>
     <w:lsdException w:name="index 9" w:semiHidden="1" w:unhideWhenUsed="1"/>
-    <w:lsdException w:name="toc 1" w:uiPriority="39" w:semiHidden="1" w:unhideWhenUsed="1"/>
-    <w:lsdException w:name="toc 2" w:uiPriority="39" w:semiHidden="1" w:unhideWhenUsed="1"/>
-    <w:lsdException w:name="toc 3" w:uiPriority="39" w:semiHidden="1" w:unhideWhenUsed="1"/>
-    <w:lsdException w:name="toc 4" w:uiPriority="39" w:semiHidden="1" w:unhideWhenUsed="1"/>
-    <w:lsdException w:name="toc 5" w:uiPriority="39" w:semiHidden="1" w:unhideWhenUsed="1"/>
-    <w:lsdException w:name="toc 6" w:uiPriority="39" w:semiHidden="1" w:unhideWhenUsed="1"/>
-    <w:lsdException w:name="toc 7" w:uiPriority="39" w:semiHidden="1" w:unhideWhenUsed="1"/>
-    <w:lsdException w:name="toc 8" w:uiPriority="39" w:semiHidden="1" w:unhideWhenUsed="1"/>
-    <w:lsdException w:name="toc 9" w:uiPriority="39" w:semiHidden="1" w:unhideWhenUsed="1"/>
+    <w:lsdException w:name="toc 1" w:semiHidden="1" w:uiPriority="39" w:unhideWhenUsed="1"/>
+    <w:lsdException w:name="toc 2" w:semiHidden="1" w:uiPriority="39" w:unhideWhenUsed="1"/>
+    <w:lsdException w:name="toc 3" w:semiHidden="1" w:uiPriority="39" w:unhideWhenUsed="1"/>
+    <w:lsdException w:name="toc 4" w:semiHidden="1" w:uiPriority="39" w:unhideWhenUsed="1"/>
+    <w:lsdException w:name="toc 5" w:semiHidden="1" w:uiPriority="39" w:unhideWhenUsed="1"/>
+    <w:lsdException w:name="toc 6" w:semiHidden="1" w:uiPriority="39" w:unhideWhenUsed="1"/>
+    <w:lsdException w:name="toc 7" w:semiHidden="1" w:uiPriority="39" w:unhideWhenUsed="1"/>
+    <w:lsdException w:name="toc 8" w:semiHidden="1" w:uiPriority="39" w:unhideWhenUsed="1"/>
+    <w:lsdException w:name="toc 9" w:semiHidden="1" w:uiPriority="39" w:unhideWhenUsed="1"/>
     <w:lsdException w:name="Normal Indent" w:semiHidden="1" w:unhideWhenUsed="1"/>
     <w:lsdException w:name="footnote text" w:semiHidden="1" w:unhideWhenUsed="1"/>
     <w:lsdException w:name="annotation text" w:semiHidden="1" w:unhideWhenUsed="1"/>
     <w:lsdException w:name="header" w:semiHidden="1" w:unhideWhenUsed="1"/>
     <w:lsdException w:name="footer" w:semiHidden="1" w:unhideWhenUsed="1"/>
     <w:lsdException w:name="index heading" w:semiHidden="1" w:unhideWhenUsed="1"/>
-    <w:lsdException w:name="caption" w:uiPriority="35" w:semiHidden="1" w:unhideWhenUsed="1" w:qFormat="1"/>
+    <w:lsdException w:name="caption" w:semiHidden="1" w:uiPriority="35" w:unhideWhenUsed="1" w:qFormat="1"/>
     <w:lsdException w:name="table of figures" w:semiHidden="1" w:unhideWhenUsed="1"/>
     <w:lsdException w:name="envelope address" w:semiHidden="1" w:unhideWhenUsed="1"/>
     <w:lsdException w:name="envelope return" w:semiHidden="1" w:unhideWhenUsed="1"/>
@@ -1835,7 +2003,7 @@
     <w:lsdException w:name="Title" w:uiPriority="10" w:qFormat="1"/>
     <w:lsdException w:name="Closing" w:semiHidden="1" w:unhideWhenUsed="1"/>
     <w:lsdException w:name="Signature" w:semiHidden="1" w:unhideWhenUsed="1"/>
-    <w:lsdException w:name="Default Paragraph Font" w:uiPriority="1" w:semiHidden="1" w:unhideWhenUsed="1"/>
+    <w:lsdException w:name="Default Paragraph Font" w:semiHidden="1" w:uiPriority="1" w:unhideWhenUsed="1"/>
     <w:lsdException w:name="Body Text" w:semiHidden="1" w:unhideWhenUsed="1"/>
     <w:lsdException w:name="Body Text Indent" w:semiHidden="1" w:unhideWhenUsed="1"/>
     <w:lsdException w:name="List Continue" w:semiHidden="1" w:unhideWhenUsed="1"/>
@@ -2035,8 +2203,8 @@
     <w:lsdException w:name="Subtle Reference" w:uiPriority="31" w:qFormat="1"/>
     <w:lsdException w:name="Intense Reference" w:uiPriority="32" w:qFormat="1"/>
     <w:lsdException w:name="Book Title" w:uiPriority="33" w:qFormat="1"/>
-    <w:lsdException w:name="Bibliography" w:uiPriority="37" w:semiHidden="1" w:unhideWhenUsed="1"/>
-    <w:lsdException w:name="TOC Heading" w:uiPriority="39" w:semiHidden="1" w:unhideWhenUsed="1" w:qFormat="1"/>
+    <w:lsdException w:name="Bibliography" w:semiHidden="1" w:uiPriority="37" w:unhideWhenUsed="1"/>
+    <w:lsdException w:name="TOC Heading" w:semiHidden="1" w:uiPriority="39" w:unhideWhenUsed="1" w:qFormat="1"/>
     <w:lsdException w:name="Plain Table 1" w:uiPriority="41"/>
     <w:lsdException w:name="Plain Table 2" w:uiPriority="42"/>
     <w:lsdException w:name="Plain Table 3" w:uiPriority="43"/>
@@ -2147,32 +2315,21 @@
     <w:lsdException w:name="Unresolved Mention" w:semiHidden="1" w:unhideWhenUsed="1"/>
     <w:lsdException w:name="Smart Link" w:semiHidden="1" w:unhideWhenUsed="1"/>
   </w:latentStyles>
-  <w:style w:type="paragraph" w:styleId="Normal" w:default="1">
+  <w:style w:type="paragraph" w:default="1" w:styleId="Standard">
     <w:name w:val="Normal"/>
     <w:qFormat/>
     <w:pPr>
-      <w:widowControl/>
-      <w:bidi w:val="0"/>
-      <w:spacing w:lineRule="auto" w:line="276" w:before="0" w:after="0"/>
-      <w:jc w:val="left"/>
+      <w:spacing w:line="276" w:lineRule="auto"/>
     </w:pPr>
-    <w:rPr>
-      <w:rFonts w:ascii="Arial" w:hAnsi="Arial" w:eastAsia="Arial" w:cs="Arial"/>
-      <w:color w:val="auto"/>
-      <w:kern w:val="0"/>
-      <w:sz w:val="22"/>
-      <w:szCs w:val="22"/>
-      <w:lang w:val="de" w:eastAsia="de-DE" w:bidi="ar-SA"/>
-    </w:rPr>
   </w:style>
-  <w:style w:type="paragraph" w:styleId="Berschrift1">
-    <w:name w:val="Heading 1"/>
-    <w:basedOn w:val="Normal"/>
-    <w:next w:val="Normal"/>
+  <w:style w:type="paragraph" w:styleId="berschrift1">
+    <w:name w:val="heading 1"/>
+    <w:basedOn w:val="Standard"/>
+    <w:next w:val="Standard"/>
     <w:uiPriority w:val="9"/>
     <w:qFormat/>
     <w:pPr>
-      <w:keepNext w:val="true"/>
+      <w:keepNext/>
       <w:keepLines/>
       <w:spacing w:before="400" w:after="120"/>
       <w:outlineLvl w:val="0"/>
@@ -2182,15 +2339,15 @@
       <w:szCs w:val="40"/>
     </w:rPr>
   </w:style>
-  <w:style w:type="paragraph" w:styleId="Berschrift2">
-    <w:name w:val="Heading 2"/>
-    <w:basedOn w:val="Normal"/>
-    <w:next w:val="Normal"/>
+  <w:style w:type="paragraph" w:styleId="berschrift2">
+    <w:name w:val="heading 2"/>
+    <w:basedOn w:val="Standard"/>
+    <w:next w:val="Standard"/>
     <w:uiPriority w:val="9"/>
     <w:unhideWhenUsed/>
     <w:qFormat/>
     <w:pPr>
-      <w:keepNext w:val="true"/>
+      <w:keepNext/>
       <w:keepLines/>
       <w:spacing w:before="360" w:after="120"/>
       <w:outlineLvl w:val="1"/>
@@ -2200,15 +2357,15 @@
       <w:szCs w:val="32"/>
     </w:rPr>
   </w:style>
-  <w:style w:type="paragraph" w:styleId="Berschrift3">
-    <w:name w:val="Heading 3"/>
-    <w:basedOn w:val="Normal"/>
-    <w:next w:val="Normal"/>
+  <w:style w:type="paragraph" w:styleId="berschrift3">
+    <w:name w:val="heading 3"/>
+    <w:basedOn w:val="Standard"/>
+    <w:next w:val="Standard"/>
     <w:uiPriority w:val="9"/>
     <w:unhideWhenUsed/>
     <w:qFormat/>
     <w:pPr>
-      <w:keepNext w:val="true"/>
+      <w:keepNext/>
       <w:keepLines/>
       <w:spacing w:before="320" w:after="80"/>
       <w:outlineLvl w:val="2"/>
@@ -2219,16 +2376,16 @@
       <w:szCs w:val="28"/>
     </w:rPr>
   </w:style>
-  <w:style w:type="paragraph" w:styleId="Berschrift4">
-    <w:name w:val="Heading 4"/>
-    <w:basedOn w:val="Normal"/>
-    <w:next w:val="Normal"/>
+  <w:style w:type="paragraph" w:styleId="berschrift4">
+    <w:name w:val="heading 4"/>
+    <w:basedOn w:val="Standard"/>
+    <w:next w:val="Standard"/>
     <w:uiPriority w:val="9"/>
     <w:semiHidden/>
     <w:unhideWhenUsed/>
     <w:qFormat/>
     <w:pPr>
-      <w:keepNext w:val="true"/>
+      <w:keepNext/>
       <w:keepLines/>
       <w:spacing w:before="280" w:after="80"/>
       <w:outlineLvl w:val="3"/>
@@ -2239,16 +2396,16 @@
       <w:szCs w:val="24"/>
     </w:rPr>
   </w:style>
-  <w:style w:type="paragraph" w:styleId="Berschrift5">
-    <w:name w:val="Heading 5"/>
-    <w:basedOn w:val="Normal"/>
-    <w:next w:val="Normal"/>
+  <w:style w:type="paragraph" w:styleId="berschrift5">
+    <w:name w:val="heading 5"/>
+    <w:basedOn w:val="Standard"/>
+    <w:next w:val="Standard"/>
     <w:uiPriority w:val="9"/>
     <w:semiHidden/>
     <w:unhideWhenUsed/>
     <w:qFormat/>
     <w:pPr>
-      <w:keepNext w:val="true"/>
+      <w:keepNext/>
       <w:keepLines/>
       <w:spacing w:before="240" w:after="80"/>
       <w:outlineLvl w:val="4"/>
@@ -2257,16 +2414,16 @@
       <w:color w:val="666666"/>
     </w:rPr>
   </w:style>
-  <w:style w:type="paragraph" w:styleId="Berschrift6">
-    <w:name w:val="Heading 6"/>
-    <w:basedOn w:val="Normal"/>
-    <w:next w:val="Normal"/>
+  <w:style w:type="paragraph" w:styleId="berschrift6">
+    <w:name w:val="heading 6"/>
+    <w:basedOn w:val="Standard"/>
+    <w:next w:val="Standard"/>
     <w:uiPriority w:val="9"/>
     <w:semiHidden/>
     <w:unhideWhenUsed/>
     <w:qFormat/>
     <w:pPr>
-      <w:keepNext w:val="true"/>
+      <w:keepNext/>
       <w:keepLines/>
       <w:spacing w:before="240" w:after="80"/>
       <w:outlineLvl w:val="5"/>
@@ -2276,90 +2433,100 @@
       <w:color w:val="666666"/>
     </w:rPr>
   </w:style>
-  <w:style w:type="character" w:styleId="DefaultParagraphFont" w:default="1">
+  <w:style w:type="character" w:default="1" w:styleId="Absatz-Standardschriftart">
     <w:name w:val="Default Paragraph Font"/>
     <w:uiPriority w:val="1"/>
     <w:semiHidden/>
     <w:unhideWhenUsed/>
-    <w:qFormat/>
-    <w:rPr/>
   </w:style>
-  <w:style w:type="character" w:styleId="Internetverknpfung">
+  <w:style w:type="table" w:default="1" w:styleId="NormaleTabelle">
+    <w:name w:val="Normal Table"/>
+    <w:uiPriority w:val="99"/>
+    <w:semiHidden/>
+    <w:unhideWhenUsed/>
+    <w:tblPr>
+      <w:tblInd w:w="0" w:type="dxa"/>
+      <w:tblCellMar>
+        <w:top w:w="0" w:type="dxa"/>
+        <w:left w:w="108" w:type="dxa"/>
+        <w:bottom w:w="0" w:type="dxa"/>
+        <w:right w:w="108" w:type="dxa"/>
+      </w:tblCellMar>
+    </w:tblPr>
+  </w:style>
+  <w:style w:type="numbering" w:default="1" w:styleId="KeineListe">
+    <w:name w:val="No List"/>
+    <w:uiPriority w:val="99"/>
+    <w:semiHidden/>
+    <w:unhideWhenUsed/>
+  </w:style>
+  <w:style w:type="character" w:customStyle="1" w:styleId="Internetverknpfung">
     <w:name w:val="Internetverknüpfung"/>
     <w:rPr>
       <w:color w:val="000080"/>
       <w:u w:val="single"/>
-      <w:lang w:val="zxx" w:eastAsia="zxx" w:bidi="zxx"/>
+      <w:lang/>
     </w:rPr>
   </w:style>
-  <w:style w:type="paragraph" w:styleId="Berschrift">
+  <w:style w:type="paragraph" w:customStyle="1" w:styleId="berschrift">
     <w:name w:val="Überschrift"/>
-    <w:basedOn w:val="Normal"/>
+    <w:basedOn w:val="Standard"/>
     <w:next w:val="Textkrper"/>
     <w:qFormat/>
     <w:pPr>
-      <w:keepNext w:val="true"/>
+      <w:keepNext/>
       <w:spacing w:before="240" w:after="120"/>
     </w:pPr>
     <w:rPr>
-      <w:rFonts w:ascii="Liberation Sans" w:hAnsi="Liberation Sans" w:eastAsia="Microsoft YaHei" w:cs="Arial"/>
+      <w:rFonts w:ascii="Liberation Sans" w:eastAsia="Microsoft YaHei" w:hAnsi="Liberation Sans"/>
       <w:sz w:val="28"/>
       <w:szCs w:val="28"/>
     </w:rPr>
   </w:style>
   <w:style w:type="paragraph" w:styleId="Textkrper">
     <w:name w:val="Body Text"/>
-    <w:basedOn w:val="Normal"/>
+    <w:basedOn w:val="Standard"/>
     <w:pPr>
-      <w:spacing w:lineRule="auto" w:line="276" w:before="0" w:after="140"/>
+      <w:spacing w:after="140"/>
     </w:pPr>
-    <w:rPr/>
   </w:style>
-  <w:style w:type="paragraph" w:styleId="Aufzhlung">
+  <w:style w:type="paragraph" w:styleId="Liste">
     <w:name w:val="List"/>
     <w:basedOn w:val="Textkrper"/>
-    <w:pPr/>
-    <w:rPr>
-      <w:rFonts w:cs="Arial"/>
-    </w:rPr>
   </w:style>
   <w:style w:type="paragraph" w:styleId="Beschriftung">
-    <w:name w:val="Caption"/>
-    <w:basedOn w:val="Normal"/>
+    <w:name w:val="caption"/>
+    <w:basedOn w:val="Standard"/>
     <w:qFormat/>
     <w:pPr>
       <w:suppressLineNumbers/>
       <w:spacing w:before="120" w:after="120"/>
     </w:pPr>
     <w:rPr>
-      <w:rFonts w:cs="Arial"/>
       <w:i/>
       <w:iCs/>
       <w:sz w:val="24"/>
       <w:szCs w:val="24"/>
     </w:rPr>
   </w:style>
-  <w:style w:type="paragraph" w:styleId="Verzeichnis">
+  <w:style w:type="paragraph" w:customStyle="1" w:styleId="Verzeichnis">
     <w:name w:val="Verzeichnis"/>
-    <w:basedOn w:val="Normal"/>
+    <w:basedOn w:val="Standard"/>
     <w:qFormat/>
     <w:pPr>
       <w:suppressLineNumbers/>
     </w:pPr>
-    <w:rPr>
-      <w:rFonts w:cs="Arial"/>
-    </w:rPr>
   </w:style>
   <w:style w:type="paragraph" w:styleId="Titel">
     <w:name w:val="Title"/>
-    <w:basedOn w:val="Normal"/>
-    <w:next w:val="Normal"/>
+    <w:basedOn w:val="Standard"/>
+    <w:next w:val="Standard"/>
     <w:uiPriority w:val="10"/>
     <w:qFormat/>
     <w:pPr>
-      <w:keepNext w:val="true"/>
+      <w:keepNext/>
       <w:keepLines/>
-      <w:spacing w:before="0" w:after="60"/>
+      <w:spacing w:after="60"/>
     </w:pPr>
     <w:rPr>
       <w:sz w:val="52"/>
@@ -2368,41 +2535,20 @@
   </w:style>
   <w:style w:type="paragraph" w:styleId="Untertitel">
     <w:name w:val="Subtitle"/>
-    <w:basedOn w:val="Normal"/>
-    <w:next w:val="Normal"/>
+    <w:basedOn w:val="Standard"/>
+    <w:next w:val="Standard"/>
     <w:uiPriority w:val="11"/>
     <w:qFormat/>
     <w:pPr>
-      <w:keepNext w:val="true"/>
+      <w:keepNext/>
       <w:keepLines/>
-      <w:spacing w:before="0" w:after="320"/>
+      <w:spacing w:after="320"/>
     </w:pPr>
     <w:rPr>
       <w:color w:val="666666"/>
       <w:sz w:val="30"/>
       <w:szCs w:val="30"/>
     </w:rPr>
-  </w:style>
-  <w:style w:type="numbering" w:styleId="NoList" w:default="1">
-    <w:name w:val="No List"/>
-    <w:uiPriority w:val="99"/>
-    <w:semiHidden/>
-    <w:unhideWhenUsed/>
-    <w:qFormat/>
-  </w:style>
-  <w:style w:type="table" w:default="1" w:styleId="NormaleTabelle">
-    <w:name w:val="Normal Table"/>
-    <w:uiPriority w:val="99"/>
-    <w:semiHidden/>
-    <w:unhideWhenUsed/>
-    <w:tblPr>
-      <w:tblCellMar>
-        <w:top w:w="0" w:type="dxa"/>
-        <w:left w:w="108" w:type="dxa"/>
-        <w:bottom w:w="0" w:type="dxa"/>
-        <w:right w:w="108" w:type="dxa"/>
-      </w:tblCellMar>
-    </w:tblPr>
   </w:style>
   <w:style w:type="table" w:customStyle="1" w:styleId="TableNormal">
     <w:name w:val="Table Normal"/>

</xml_diff>